<commit_message>
Finalizado os estudos do Dia 5
</commit_message>
<xml_diff>
--- a/AWS /Questionarios/Questionario Explanado e Explicacao/Explanacao Questionario 1.docx
+++ b/AWS /Questionarios/Questionario Explanado e Explicacao/Explanacao Questionario 1.docx
@@ -16,7 +16,23 @@
           <w:b/>
           <w:bCs/>
         </w:rPr>
-        <w:t>Questão 1: Melhoria da velocidade de upload de arquivos grandes para o Amazon S3.</w:t>
+        <w:t xml:space="preserve">Questão 1: Melhoria da velocidade de upload de arquivos grandes para o </w:t>
+      </w:r>
+      <w:proofErr w:type="spellStart"/>
+      <w:r>
+        <w:rPr>
+          <w:b/>
+          <w:bCs/>
+        </w:rPr>
+        <w:t>Amazon</w:t>
+      </w:r>
+      <w:proofErr w:type="spellEnd"/>
+      <w:r>
+        <w:rPr>
+          <w:b/>
+          <w:bCs/>
+        </w:rPr>
+        <w:t xml:space="preserve"> S3.</w:t>
       </w:r>
     </w:p>
     <w:p>
@@ -32,7 +48,39 @@
         <w:t>Resposta Correta:</w:t>
       </w:r>
       <w:r>
-        <w:t xml:space="preserve"> Usar Amazon S3 Transfer Acceleration e Multipart Uploads.</w:t>
+        <w:t xml:space="preserve"> Usar </w:t>
+      </w:r>
+      <w:proofErr w:type="spellStart"/>
+      <w:r>
+        <w:t>Amazon</w:t>
+      </w:r>
+      <w:proofErr w:type="spellEnd"/>
+      <w:r>
+        <w:t xml:space="preserve"> S3 </w:t>
+      </w:r>
+      <w:proofErr w:type="spellStart"/>
+      <w:r>
+        <w:t>Transfer</w:t>
+      </w:r>
+      <w:proofErr w:type="spellEnd"/>
+      <w:r>
+        <w:t xml:space="preserve"> </w:t>
+      </w:r>
+      <w:proofErr w:type="spellStart"/>
+      <w:r>
+        <w:t>Acceleration</w:t>
+      </w:r>
+      <w:proofErr w:type="spellEnd"/>
+      <w:r>
+        <w:t xml:space="preserve"> e </w:t>
+      </w:r>
+      <w:proofErr w:type="spellStart"/>
+      <w:r>
+        <w:t>Multipart</w:t>
+      </w:r>
+      <w:proofErr w:type="spellEnd"/>
+      <w:r>
+        <w:t xml:space="preserve"> Uploads.</w:t>
       </w:r>
     </w:p>
     <w:p>
@@ -70,7 +118,23 @@
           <w:b/>
           <w:bCs/>
         </w:rPr>
-        <w:t>Questão 2: Problemas de escalabilidade no Amazon S3 devido a alto volume de requisições.</w:t>
+        <w:t xml:space="preserve">Questão 2: Problemas de escalabilidade no </w:t>
+      </w:r>
+      <w:proofErr w:type="spellStart"/>
+      <w:r>
+        <w:rPr>
+          <w:b/>
+          <w:bCs/>
+        </w:rPr>
+        <w:t>Amazon</w:t>
+      </w:r>
+      <w:proofErr w:type="spellEnd"/>
+      <w:r>
+        <w:rPr>
+          <w:b/>
+          <w:bCs/>
+        </w:rPr>
+        <w:t xml:space="preserve"> S3 devido a alto volume de requisições.</w:t>
       </w:r>
     </w:p>
     <w:p>
@@ -86,7 +150,15 @@
         <w:t>Resposta Correta:</w:t>
       </w:r>
       <w:r>
-        <w:t xml:space="preserve"> Alterar a arquitetura da aplicação para criar prefixos personalizados para cada cliente dentro do bucket.</w:t>
+        <w:t xml:space="preserve"> Alterar a arquitetura da aplicação para criar prefixos personalizados para cada cliente dentro do </w:t>
+      </w:r>
+      <w:proofErr w:type="spellStart"/>
+      <w:r>
+        <w:t>bucket</w:t>
+      </w:r>
+      <w:proofErr w:type="spellEnd"/>
+      <w:r>
+        <w:t>.</w:t>
       </w:r>
     </w:p>
     <w:p>
@@ -102,29 +174,53 @@
         <w:t>Motivo:</w:t>
       </w:r>
       <w:r>
-        <w:t xml:space="preserve"> O Amazon S3 escala o desempenho por prefixo, e o uso de prefixos personalizados distribui o tráfego de requisições, resolvendo gargalos de escalabilidade.</w:t>
-      </w:r>
-    </w:p>
-    <w:p>
-      <w:pPr>
-        <w:jc w:val="both"/>
-      </w:pPr>
-    </w:p>
-    <w:p>
-      <w:pPr>
-        <w:ind w:left="360"/>
-        <w:jc w:val="both"/>
-        <w:rPr>
-          <w:b/>
-          <w:bCs/>
-        </w:rPr>
-      </w:pPr>
-      <w:r>
-        <w:rPr>
-          <w:b/>
-          <w:bCs/>
-        </w:rPr>
-        <w:t>Questão 3: Definição de períodos de retenção para objetos no Amazon S3.</w:t>
+        <w:t xml:space="preserve"> O </w:t>
+      </w:r>
+      <w:proofErr w:type="spellStart"/>
+      <w:r>
+        <w:t>Amazon</w:t>
+      </w:r>
+      <w:proofErr w:type="spellEnd"/>
+      <w:r>
+        <w:t xml:space="preserve"> S3 escala o desempenho por prefixo, e o uso de prefixos personalizados distribui o tráfego de requisições, resolvendo gargalos de escalabilidade.</w:t>
+      </w:r>
+    </w:p>
+    <w:p>
+      <w:pPr>
+        <w:jc w:val="both"/>
+      </w:pPr>
+    </w:p>
+    <w:p>
+      <w:pPr>
+        <w:ind w:left="360"/>
+        <w:jc w:val="both"/>
+        <w:rPr>
+          <w:b/>
+          <w:bCs/>
+        </w:rPr>
+      </w:pPr>
+      <w:r>
+        <w:rPr>
+          <w:b/>
+          <w:bCs/>
+        </w:rPr>
+        <w:t xml:space="preserve">Questão 3: Definição de períodos de retenção para objetos no </w:t>
+      </w:r>
+      <w:proofErr w:type="spellStart"/>
+      <w:r>
+        <w:rPr>
+          <w:b/>
+          <w:bCs/>
+        </w:rPr>
+        <w:t>Amazon</w:t>
+      </w:r>
+      <w:proofErr w:type="spellEnd"/>
+      <w:r>
+        <w:rPr>
+          <w:b/>
+          <w:bCs/>
+        </w:rPr>
+        <w:t xml:space="preserve"> S3.</w:t>
       </w:r>
     </w:p>
     <w:p>
@@ -140,7 +236,23 @@
         <w:t>Resposta Correta:</w:t>
       </w:r>
       <w:r>
-        <w:t xml:space="preserve"> Especificar uma Retain Until Date para a versão do objeto, e diferentes versões podem ter modos e períodos de retenção diferentes.</w:t>
+        <w:t xml:space="preserve"> Especificar uma </w:t>
+      </w:r>
+      <w:proofErr w:type="spellStart"/>
+      <w:r>
+        <w:t>Retain</w:t>
+      </w:r>
+      <w:proofErr w:type="spellEnd"/>
+      <w:r>
+        <w:t xml:space="preserve"> </w:t>
+      </w:r>
+      <w:proofErr w:type="spellStart"/>
+      <w:r>
+        <w:t>Until</w:t>
+      </w:r>
+      <w:proofErr w:type="spellEnd"/>
+      <w:r>
+        <w:t xml:space="preserve"> Date para a versão do objeto, e diferentes versões podem ter modos e períodos de retenção diferentes.</w:t>
       </w:r>
     </w:p>
     <w:p>
@@ -178,7 +290,23 @@
           <w:b/>
           <w:bCs/>
         </w:rPr>
-        <w:t>Questão 4: Melhoria da disponibilidade e desempenho de um aplicativo global com failover regional rápido, usando UDP e DNS personalizado.</w:t>
+        <w:t xml:space="preserve">Questão 4: Melhoria da disponibilidade e desempenho de um aplicativo global com </w:t>
+      </w:r>
+      <w:proofErr w:type="spellStart"/>
+      <w:r>
+        <w:rPr>
+          <w:b/>
+          <w:bCs/>
+        </w:rPr>
+        <w:t>failover</w:t>
+      </w:r>
+      <w:proofErr w:type="spellEnd"/>
+      <w:r>
+        <w:rPr>
+          <w:b/>
+          <w:bCs/>
+        </w:rPr>
+        <w:t xml:space="preserve"> regional rápido, usando UDP e DNS personalizado.</w:t>
       </w:r>
     </w:p>
     <w:p>
@@ -194,7 +322,15 @@
         <w:t>Resposta Correta:</w:t>
       </w:r>
       <w:r>
-        <w:t xml:space="preserve"> AWS Global Accelerator.</w:t>
+        <w:t xml:space="preserve"> AWS Global </w:t>
+      </w:r>
+      <w:proofErr w:type="spellStart"/>
+      <w:r>
+        <w:t>Accelerator</w:t>
+      </w:r>
+      <w:proofErr w:type="spellEnd"/>
+      <w:r>
+        <w:t>.</w:t>
       </w:r>
     </w:p>
     <w:p>
@@ -210,7 +346,23 @@
         <w:t>Motivo:</w:t>
       </w:r>
       <w:r>
-        <w:t xml:space="preserve"> O Global Accelerator melhora o desempenho e a disponibilidade global de aplicações, suporta UDP e oferece failover rápido entre regiões AWS.</w:t>
+        <w:t xml:space="preserve"> O Global </w:t>
+      </w:r>
+      <w:proofErr w:type="spellStart"/>
+      <w:r>
+        <w:t>Accelerator</w:t>
+      </w:r>
+      <w:proofErr w:type="spellEnd"/>
+      <w:r>
+        <w:t xml:space="preserve"> melhora o desempenho e a disponibilidade global de aplicações, suporta UDP e oferece </w:t>
+      </w:r>
+      <w:proofErr w:type="spellStart"/>
+      <w:r>
+        <w:t>failover</w:t>
+      </w:r>
+      <w:proofErr w:type="spellEnd"/>
+      <w:r>
+        <w:t xml:space="preserve"> rápido entre regiões AWS.</w:t>
       </w:r>
     </w:p>
     <w:p>
@@ -248,7 +400,63 @@
         <w:t>Resposta Correta:</w:t>
       </w:r>
       <w:r>
-        <w:t xml:space="preserve"> Amazon API Gateway, Amazon Simple Queue Service (Amazon SQS) e Amazon Kinesis.</w:t>
+        <w:t xml:space="preserve"> </w:t>
+      </w:r>
+      <w:proofErr w:type="spellStart"/>
+      <w:r>
+        <w:t>Amazon</w:t>
+      </w:r>
+      <w:proofErr w:type="spellEnd"/>
+      <w:r>
+        <w:t xml:space="preserve"> API Gateway, </w:t>
+      </w:r>
+      <w:proofErr w:type="spellStart"/>
+      <w:r>
+        <w:t>Amazon</w:t>
+      </w:r>
+      <w:proofErr w:type="spellEnd"/>
+      <w:r>
+        <w:t xml:space="preserve"> </w:t>
+      </w:r>
+      <w:proofErr w:type="spellStart"/>
+      <w:r>
+        <w:t>Simple</w:t>
+      </w:r>
+      <w:proofErr w:type="spellEnd"/>
+      <w:r>
+        <w:t xml:space="preserve"> </w:t>
+      </w:r>
+      <w:proofErr w:type="spellStart"/>
+      <w:r>
+        <w:t>Queue</w:t>
+      </w:r>
+      <w:proofErr w:type="spellEnd"/>
+      <w:r>
+        <w:t xml:space="preserve"> Service (</w:t>
+      </w:r>
+      <w:proofErr w:type="spellStart"/>
+      <w:r>
+        <w:t>Amazon</w:t>
+      </w:r>
+      <w:proofErr w:type="spellEnd"/>
+      <w:r>
+        <w:t xml:space="preserve"> SQS) e </w:t>
+      </w:r>
+      <w:proofErr w:type="spellStart"/>
+      <w:r>
+        <w:t>Amazon</w:t>
+      </w:r>
+      <w:proofErr w:type="spellEnd"/>
+      <w:r>
+        <w:t xml:space="preserve"> </w:t>
+      </w:r>
+      <w:proofErr w:type="spellStart"/>
+      <w:r>
+        <w:t>Kinesis</w:t>
+      </w:r>
+      <w:proofErr w:type="spellEnd"/>
+      <w:r>
+        <w:t>.</w:t>
       </w:r>
     </w:p>
     <w:p>
@@ -264,29 +472,53 @@
         <w:t>Motivo:</w:t>
       </w:r>
       <w:r>
-        <w:t xml:space="preserve"> Esses serviços podem ser usados para amortecer ou limitar requisições, absorvendo picos de tráfego e protegendo os sistemas de backend.</w:t>
-      </w:r>
-    </w:p>
-    <w:p>
-      <w:pPr>
-        <w:jc w:val="both"/>
-      </w:pPr>
-    </w:p>
-    <w:p>
-      <w:pPr>
-        <w:ind w:left="360"/>
-        <w:jc w:val="both"/>
-        <w:rPr>
-          <w:b/>
-          <w:bCs/>
-        </w:rPr>
-      </w:pPr>
-      <w:r>
-        <w:rPr>
-          <w:b/>
-          <w:bCs/>
-        </w:rPr>
-        <w:t>Questão 6: Entidades existentes na Region B após criar um snapshot, AMI e copiar para outra região.</w:t>
+        <w:t xml:space="preserve"> Esses serviços podem ser usados para amortecer ou limitar requisições, absorvendo picos de tráfego e protegendo os sistemas de </w:t>
+      </w:r>
+      <w:proofErr w:type="spellStart"/>
+      <w:r>
+        <w:t>backend</w:t>
+      </w:r>
+      <w:proofErr w:type="spellEnd"/>
+      <w:r>
+        <w:t>.</w:t>
+      </w:r>
+    </w:p>
+    <w:p>
+      <w:pPr>
+        <w:jc w:val="both"/>
+      </w:pPr>
+    </w:p>
+    <w:p>
+      <w:pPr>
+        <w:ind w:left="360"/>
+        <w:jc w:val="both"/>
+        <w:rPr>
+          <w:b/>
+          <w:bCs/>
+        </w:rPr>
+      </w:pPr>
+      <w:r>
+        <w:rPr>
+          <w:b/>
+          <w:bCs/>
+        </w:rPr>
+        <w:t xml:space="preserve">Questão 6: Entidades existentes na </w:t>
+      </w:r>
+      <w:proofErr w:type="spellStart"/>
+      <w:r>
+        <w:rPr>
+          <w:b/>
+          <w:bCs/>
+        </w:rPr>
+        <w:t>Region</w:t>
+      </w:r>
+      <w:proofErr w:type="spellEnd"/>
+      <w:r>
+        <w:rPr>
+          <w:b/>
+          <w:bCs/>
+        </w:rPr>
+        <w:t xml:space="preserve"> B após criar um snapshot, AMI e copiar para outra região.</w:t>
       </w:r>
     </w:p>
     <w:p>
@@ -302,7 +534,23 @@
         <w:t>Resposta Correta:</w:t>
       </w:r>
       <w:r>
-        <w:t xml:space="preserve"> Amazon EC2 instance, 1 AMI e 1 snapshot.</w:t>
+        <w:t xml:space="preserve"> </w:t>
+      </w:r>
+      <w:proofErr w:type="spellStart"/>
+      <w:r>
+        <w:t>Amazon</w:t>
+      </w:r>
+      <w:proofErr w:type="spellEnd"/>
+      <w:r>
+        <w:t xml:space="preserve"> EC2 </w:t>
+      </w:r>
+      <w:proofErr w:type="spellStart"/>
+      <w:r>
+        <w:t>instance</w:t>
+      </w:r>
+      <w:proofErr w:type="spellEnd"/>
+      <w:r>
+        <w:t>, 1 AMI e 1 snapshot.</w:t>
       </w:r>
     </w:p>
     <w:p>
@@ -340,7 +588,39 @@
           <w:b/>
           <w:bCs/>
         </w:rPr>
-        <w:t>Questão 7: Realizar manutenção em instância EC2 parte de um Auto Scaling group sem que uma nova instância seja provisionada.</w:t>
+        <w:t xml:space="preserve">Questão 7: Realizar manutenção em instância EC2 parte de um Auto </w:t>
+      </w:r>
+      <w:proofErr w:type="spellStart"/>
+      <w:r>
+        <w:rPr>
+          <w:b/>
+          <w:bCs/>
+        </w:rPr>
+        <w:t>Scaling</w:t>
+      </w:r>
+      <w:proofErr w:type="spellEnd"/>
+      <w:r>
+        <w:rPr>
+          <w:b/>
+          <w:bCs/>
+        </w:rPr>
+        <w:t xml:space="preserve"> </w:t>
+      </w:r>
+      <w:proofErr w:type="spellStart"/>
+      <w:r>
+        <w:rPr>
+          <w:b/>
+          <w:bCs/>
+        </w:rPr>
+        <w:t>group</w:t>
+      </w:r>
+      <w:proofErr w:type="spellEnd"/>
+      <w:r>
+        <w:rPr>
+          <w:b/>
+          <w:bCs/>
+        </w:rPr>
+        <w:t xml:space="preserve"> sem que uma nova instância seja provisionada.</w:t>
       </w:r>
     </w:p>
     <w:p>
@@ -356,7 +636,15 @@
         <w:t>Resposta Correta:</w:t>
       </w:r>
       <w:r>
-        <w:t xml:space="preserve"> Suspender o tipo de processo ReplaceUnhealthy e colocar a instância no estado Standby.</w:t>
+        <w:t xml:space="preserve"> Suspender o tipo de processo </w:t>
+      </w:r>
+      <w:proofErr w:type="spellStart"/>
+      <w:r>
+        <w:t>ReplaceUnhealthy</w:t>
+      </w:r>
+      <w:proofErr w:type="spellEnd"/>
+      <w:r>
+        <w:t xml:space="preserve"> e colocar a instância no estado Standby.</w:t>
       </w:r>
     </w:p>
     <w:p>
@@ -372,29 +660,61 @@
         <w:t>Motivo:</w:t>
       </w:r>
       <w:r>
-        <w:t xml:space="preserve"> Ambas as ações evitam que o Auto Scaling group substitua a instância automaticamente durante a manutenção, permitindo controle manual sobre seu estado.</w:t>
-      </w:r>
-    </w:p>
-    <w:p>
-      <w:pPr>
-        <w:jc w:val="both"/>
-      </w:pPr>
-    </w:p>
-    <w:p>
-      <w:pPr>
-        <w:ind w:left="360"/>
-        <w:jc w:val="both"/>
-        <w:rPr>
-          <w:b/>
-          <w:bCs/>
-        </w:rPr>
-      </w:pPr>
-      <w:r>
-        <w:rPr>
-          <w:b/>
-          <w:bCs/>
-        </w:rPr>
-        <w:t>Questão 8: Proteger dados no Amazon S3 contra atividades maliciosas e verificar vulnerabilidades em instâncias EC2.</w:t>
+        <w:t xml:space="preserve"> Ambas as ações evitam que o Auto </w:t>
+      </w:r>
+      <w:proofErr w:type="spellStart"/>
+      <w:r>
+        <w:t>Scaling</w:t>
+      </w:r>
+      <w:proofErr w:type="spellEnd"/>
+      <w:r>
+        <w:t xml:space="preserve"> </w:t>
+      </w:r>
+      <w:proofErr w:type="spellStart"/>
+      <w:r>
+        <w:t>group</w:t>
+      </w:r>
+      <w:proofErr w:type="spellEnd"/>
+      <w:r>
+        <w:t xml:space="preserve"> substitua a instância automaticamente durante a manutenção, permitindo controle manual sobre seu estado.</w:t>
+      </w:r>
+    </w:p>
+    <w:p>
+      <w:pPr>
+        <w:jc w:val="both"/>
+      </w:pPr>
+    </w:p>
+    <w:p>
+      <w:pPr>
+        <w:ind w:left="360"/>
+        <w:jc w:val="both"/>
+        <w:rPr>
+          <w:b/>
+          <w:bCs/>
+        </w:rPr>
+      </w:pPr>
+      <w:r>
+        <w:rPr>
+          <w:b/>
+          <w:bCs/>
+        </w:rPr>
+        <w:t xml:space="preserve">Questão 8: Proteger dados no </w:t>
+      </w:r>
+      <w:proofErr w:type="spellStart"/>
+      <w:r>
+        <w:rPr>
+          <w:b/>
+          <w:bCs/>
+        </w:rPr>
+        <w:t>Amazon</w:t>
+      </w:r>
+      <w:proofErr w:type="spellEnd"/>
+      <w:r>
+        <w:rPr>
+          <w:b/>
+          <w:bCs/>
+        </w:rPr>
+        <w:t xml:space="preserve"> S3 contra atividades maliciosas e verificar vulnerabilidades em instâncias EC2.</w:t>
       </w:r>
     </w:p>
     <w:p>
@@ -410,7 +730,31 @@
         <w:t>Resposta Correta:</w:t>
       </w:r>
       <w:r>
-        <w:t xml:space="preserve"> Usar Amazon GuardDuty e Amazon Inspector.</w:t>
+        <w:t xml:space="preserve"> Usar </w:t>
+      </w:r>
+      <w:proofErr w:type="spellStart"/>
+      <w:r>
+        <w:t>Amazon</w:t>
+      </w:r>
+      <w:proofErr w:type="spellEnd"/>
+      <w:r>
+        <w:t xml:space="preserve"> </w:t>
+      </w:r>
+      <w:proofErr w:type="spellStart"/>
+      <w:r>
+        <w:t>GuardDuty</w:t>
+      </w:r>
+      <w:proofErr w:type="spellEnd"/>
+      <w:r>
+        <w:t xml:space="preserve"> e </w:t>
+      </w:r>
+      <w:proofErr w:type="spellStart"/>
+      <w:r>
+        <w:t>Amazon</w:t>
+      </w:r>
+      <w:proofErr w:type="spellEnd"/>
+      <w:r>
+        <w:t xml:space="preserve"> Inspector.</w:t>
       </w:r>
     </w:p>
     <w:p>
@@ -426,29 +770,53 @@
         <w:t>Motivo:</w:t>
       </w:r>
       <w:r>
-        <w:t xml:space="preserve"> O GuardDuty monitora atividades maliciosas em dados S3 e na conta, enquanto o Inspector verifica vulnerabilidades em instâncias EC2.</w:t>
-      </w:r>
-    </w:p>
-    <w:p>
-      <w:pPr>
-        <w:jc w:val="both"/>
-      </w:pPr>
-    </w:p>
-    <w:p>
-      <w:pPr>
-        <w:ind w:left="360"/>
-        <w:jc w:val="both"/>
-        <w:rPr>
-          <w:b/>
-          <w:bCs/>
-        </w:rPr>
-      </w:pPr>
-      <w:r>
-        <w:rPr>
-          <w:b/>
-          <w:bCs/>
-        </w:rPr>
-        <w:t>Questão 9: Armazenar dados intermediários de consulta (zona de preparação) no Amazon S3, com acesso frequente por 24 horas.</w:t>
+        <w:t xml:space="preserve"> O </w:t>
+      </w:r>
+      <w:proofErr w:type="spellStart"/>
+      <w:r>
+        <w:t>GuardDuty</w:t>
+      </w:r>
+      <w:proofErr w:type="spellEnd"/>
+      <w:r>
+        <w:t xml:space="preserve"> monitora atividades maliciosas em dados S3 e na conta, enquanto o Inspector verifica vulnerabilidades em instâncias EC2.</w:t>
+      </w:r>
+    </w:p>
+    <w:p>
+      <w:pPr>
+        <w:jc w:val="both"/>
+      </w:pPr>
+    </w:p>
+    <w:p>
+      <w:pPr>
+        <w:ind w:left="360"/>
+        <w:jc w:val="both"/>
+        <w:rPr>
+          <w:b/>
+          <w:bCs/>
+        </w:rPr>
+      </w:pPr>
+      <w:r>
+        <w:rPr>
+          <w:b/>
+          <w:bCs/>
+        </w:rPr>
+        <w:t xml:space="preserve">Questão 9: Armazenar dados intermediários de consulta (zona de preparação) no </w:t>
+      </w:r>
+      <w:proofErr w:type="spellStart"/>
+      <w:r>
+        <w:rPr>
+          <w:b/>
+          <w:bCs/>
+        </w:rPr>
+        <w:t>Amazon</w:t>
+      </w:r>
+      <w:proofErr w:type="spellEnd"/>
+      <w:r>
+        <w:rPr>
+          <w:b/>
+          <w:bCs/>
+        </w:rPr>
+        <w:t xml:space="preserve"> S3, com acesso frequente por 24 horas.</w:t>
       </w:r>
     </w:p>
     <w:p>
@@ -464,7 +832,15 @@
         <w:t>Resposta Correta:</w:t>
       </w:r>
       <w:r>
-        <w:t xml:space="preserve"> Amazon S3 Standard.</w:t>
+        <w:t xml:space="preserve"> </w:t>
+      </w:r>
+      <w:proofErr w:type="spellStart"/>
+      <w:r>
+        <w:t>Amazon</w:t>
+      </w:r>
+      <w:proofErr w:type="spellEnd"/>
+      <w:r>
+        <w:t xml:space="preserve"> S3 Standard.</w:t>
       </w:r>
     </w:p>
     <w:p>
@@ -518,7 +894,23 @@
         <w:t>Resposta Correta:</w:t>
       </w:r>
       <w:r>
-        <w:t xml:space="preserve"> Criar um filtro de métrica CloudWatch para logs CloudTrail e um alarme SNS.</w:t>
+        <w:t xml:space="preserve"> Criar um filtro de métrica </w:t>
+      </w:r>
+      <w:proofErr w:type="spellStart"/>
+      <w:r>
+        <w:t>CloudWatch</w:t>
+      </w:r>
+      <w:proofErr w:type="spellEnd"/>
+      <w:r>
+        <w:t xml:space="preserve"> para logs </w:t>
+      </w:r>
+      <w:proofErr w:type="spellStart"/>
+      <w:r>
+        <w:t>CloudTrail</w:t>
+      </w:r>
+      <w:proofErr w:type="spellEnd"/>
+      <w:r>
+        <w:t xml:space="preserve"> e um alarme SNS.</w:t>
       </w:r>
     </w:p>
     <w:p>
@@ -534,7 +926,23 @@
         <w:t>Motivo:</w:t>
       </w:r>
       <w:r>
-        <w:t xml:space="preserve"> O CloudTrail registra chamadas de API, o CloudWatch monitora esses logs para erros, e o SNS envia notificações em tempo quase real com base no alarme.</w:t>
+        <w:t xml:space="preserve"> O </w:t>
+      </w:r>
+      <w:proofErr w:type="spellStart"/>
+      <w:r>
+        <w:t>CloudTrail</w:t>
+      </w:r>
+      <w:proofErr w:type="spellEnd"/>
+      <w:r>
+        <w:t xml:space="preserve"> registra chamadas de API, o </w:t>
+      </w:r>
+      <w:proofErr w:type="spellStart"/>
+      <w:r>
+        <w:t>CloudWatch</w:t>
+      </w:r>
+      <w:proofErr w:type="spellEnd"/>
+      <w:r>
+        <w:t xml:space="preserve"> monitora esses logs para erros, e o SNS envia notificações em tempo quase real com base no alarme.</w:t>
       </w:r>
     </w:p>
     <w:p>
@@ -557,7 +965,23 @@
           <w:bCs/>
         </w:rPr>
         <w:lastRenderedPageBreak/>
-        <w:t>Questão 11: Migrar 700 TB de dados on-premises para a AWS em duas semanas e estabelecer conectividade contínua.</w:t>
+        <w:t xml:space="preserve">Questão 11: Migrar 700 TB de dados </w:t>
+      </w:r>
+      <w:proofErr w:type="spellStart"/>
+      <w:r>
+        <w:rPr>
+          <w:b/>
+          <w:bCs/>
+        </w:rPr>
+        <w:t>on-premises</w:t>
+      </w:r>
+      <w:proofErr w:type="spellEnd"/>
+      <w:r>
+        <w:rPr>
+          <w:b/>
+          <w:bCs/>
+        </w:rPr>
+        <w:t xml:space="preserve"> para a AWS em duas semanas e estabelecer conectividade contínua.</w:t>
       </w:r>
     </w:p>
     <w:p>
@@ -573,7 +997,39 @@
         <w:t>Resposta Correta:</w:t>
       </w:r>
       <w:r>
-        <w:t xml:space="preserve"> Solicitar 10 dispositivos AWS Snowball Edge Storage Optimized e configurar uma AWS Site-to-Site VPN.</w:t>
+        <w:t xml:space="preserve"> Solicitar 10 dispositivos AWS </w:t>
+      </w:r>
+      <w:proofErr w:type="spellStart"/>
+      <w:r>
+        <w:t>Snowball</w:t>
+      </w:r>
+      <w:proofErr w:type="spellEnd"/>
+      <w:r>
+        <w:t xml:space="preserve"> Edge </w:t>
+      </w:r>
+      <w:proofErr w:type="spellStart"/>
+      <w:r>
+        <w:t>Storage</w:t>
+      </w:r>
+      <w:proofErr w:type="spellEnd"/>
+      <w:r>
+        <w:t xml:space="preserve"> </w:t>
+      </w:r>
+      <w:proofErr w:type="spellStart"/>
+      <w:r>
+        <w:t>Optimized</w:t>
+      </w:r>
+      <w:proofErr w:type="spellEnd"/>
+      <w:r>
+        <w:t xml:space="preserve"> e configurar uma AWS Site-</w:t>
+      </w:r>
+      <w:proofErr w:type="spellStart"/>
+      <w:r>
+        <w:t>to</w:t>
+      </w:r>
+      <w:proofErr w:type="spellEnd"/>
+      <w:r>
+        <w:t>-Site VPN.</w:t>
       </w:r>
     </w:p>
     <w:p>
@@ -589,7 +1045,23 @@
         <w:t>Motivo:</w:t>
       </w:r>
       <w:r>
-        <w:t xml:space="preserve"> O Snowball Edge é ideal para grandes transferências de dados offline em prazos apertados, e a Site-to-Site VPN estabelece conectividade contínua e segura entre o datacenter e a AWS.</w:t>
+        <w:t xml:space="preserve"> O </w:t>
+      </w:r>
+      <w:proofErr w:type="spellStart"/>
+      <w:r>
+        <w:t>Snowball</w:t>
+      </w:r>
+      <w:proofErr w:type="spellEnd"/>
+      <w:r>
+        <w:t xml:space="preserve"> Edge é ideal para grandes transferências de dados offline em prazos apertados, e a Site-</w:t>
+      </w:r>
+      <w:proofErr w:type="spellStart"/>
+      <w:r>
+        <w:t>to</w:t>
+      </w:r>
+      <w:proofErr w:type="spellEnd"/>
+      <w:r>
+        <w:t>-Site VPN estabelece conectividade contínua e segura entre o datacenter e a AWS.</w:t>
       </w:r>
     </w:p>
     <w:p>
@@ -627,7 +1099,23 @@
         <w:t>Resposta Correta:</w:t>
       </w:r>
       <w:r>
-        <w:t xml:space="preserve"> Aproveitar a configuração multi-AZ do Amazon RDS Custom for Oracle.</w:t>
+        <w:t xml:space="preserve"> Aproveitar a configuração </w:t>
+      </w:r>
+      <w:proofErr w:type="spellStart"/>
+      <w:r>
+        <w:t>multi-AZ</w:t>
+      </w:r>
+      <w:proofErr w:type="spellEnd"/>
+      <w:r>
+        <w:t xml:space="preserve"> do </w:t>
+      </w:r>
+      <w:proofErr w:type="spellStart"/>
+      <w:r>
+        <w:t>Amazon</w:t>
+      </w:r>
+      <w:proofErr w:type="spellEnd"/>
+      <w:r>
+        <w:t xml:space="preserve"> RDS Custom for Oracle.</w:t>
       </w:r>
     </w:p>
     <w:p>
@@ -665,7 +1153,23 @@
           <w:b/>
           <w:bCs/>
         </w:rPr>
-        <w:t>Questão 13: Transição para nuvem híbrida e execução de cargas de trabalho de análise com petabytes de dados gerenciados por Microsoft DFS.</w:t>
+        <w:t xml:space="preserve">Questão 13: Transição para nuvem híbrida e execução de cargas de trabalho de análise com </w:t>
+      </w:r>
+      <w:proofErr w:type="spellStart"/>
+      <w:r>
+        <w:rPr>
+          <w:b/>
+          <w:bCs/>
+        </w:rPr>
+        <w:t>petabytes</w:t>
+      </w:r>
+      <w:proofErr w:type="spellEnd"/>
+      <w:r>
+        <w:rPr>
+          <w:b/>
+          <w:bCs/>
+        </w:rPr>
+        <w:t xml:space="preserve"> de dados gerenciados por Microsoft DFS.</w:t>
       </w:r>
     </w:p>
     <w:p>
@@ -681,7 +1185,23 @@
         <w:t>Resposta Correta:</w:t>
       </w:r>
       <w:r>
-        <w:t xml:space="preserve"> Amazon FSx para servidor de arquivos do Windows.</w:t>
+        <w:t xml:space="preserve"> </w:t>
+      </w:r>
+      <w:proofErr w:type="spellStart"/>
+      <w:r>
+        <w:t>Amazon</w:t>
+      </w:r>
+      <w:proofErr w:type="spellEnd"/>
+      <w:r>
+        <w:t xml:space="preserve"> </w:t>
+      </w:r>
+      <w:proofErr w:type="spellStart"/>
+      <w:r>
+        <w:t>FSx</w:t>
+      </w:r>
+      <w:proofErr w:type="spellEnd"/>
+      <w:r>
+        <w:t xml:space="preserve"> para servidor de arquivos do Windows.</w:t>
       </w:r>
     </w:p>
     <w:p>
@@ -697,7 +1217,15 @@
         <w:t>Motivo:</w:t>
       </w:r>
       <w:r>
-        <w:t xml:space="preserve"> O FSx para Windows File Server é um sistema de arquivos SMB totalmente gerenciado, facilitando a migração e o acesso a dados de DFS na nuvem híbrida.</w:t>
+        <w:t xml:space="preserve"> O </w:t>
+      </w:r>
+      <w:proofErr w:type="spellStart"/>
+      <w:r>
+        <w:t>FSx</w:t>
+      </w:r>
+      <w:proofErr w:type="spellEnd"/>
+      <w:r>
+        <w:t xml:space="preserve"> para Windows File Server é um sistema de arquivos SMB totalmente gerenciado, facilitando a migração e o acesso a dados de DFS na nuvem híbrida.</w:t>
       </w:r>
     </w:p>
     <w:p>
@@ -735,7 +1263,39 @@
         <w:t>Resposta Correta:</w:t>
       </w:r>
       <w:r>
-        <w:t xml:space="preserve"> Ingerir dados no Amazon Kinesis Data Firehose, usar AWS Lambda para filtrar/transformar, e despejar a saída no Amazon S3.</w:t>
+        <w:t xml:space="preserve"> Ingerir dados no </w:t>
+      </w:r>
+      <w:proofErr w:type="spellStart"/>
+      <w:r>
+        <w:t>Amazon</w:t>
+      </w:r>
+      <w:proofErr w:type="spellEnd"/>
+      <w:r>
+        <w:t xml:space="preserve"> </w:t>
+      </w:r>
+      <w:proofErr w:type="spellStart"/>
+      <w:r>
+        <w:t>Kinesis</w:t>
+      </w:r>
+      <w:proofErr w:type="spellEnd"/>
+      <w:r>
+        <w:t xml:space="preserve"> Data </w:t>
+      </w:r>
+      <w:proofErr w:type="spellStart"/>
+      <w:r>
+        <w:t>Firehose</w:t>
+      </w:r>
+      <w:proofErr w:type="spellEnd"/>
+      <w:r>
+        <w:t xml:space="preserve">, usar AWS Lambda para filtrar/transformar, e despejar a saída no </w:t>
+      </w:r>
+      <w:proofErr w:type="spellStart"/>
+      <w:r>
+        <w:t>Amazon</w:t>
+      </w:r>
+      <w:proofErr w:type="spellEnd"/>
+      <w:r>
+        <w:t xml:space="preserve"> S3.</w:t>
       </w:r>
     </w:p>
     <w:p>
@@ -751,7 +1311,31 @@
         <w:t>Motivo:</w:t>
       </w:r>
       <w:r>
-        <w:t xml:space="preserve"> Essa solução é serverless (Kinesis Firehose, Lambda) para baixa manutenção, e o S3 é um armazenamento de baixo custo e escalável, ideal para dados de longo prazo.</w:t>
+        <w:t xml:space="preserve"> Essa solução é </w:t>
+      </w:r>
+      <w:proofErr w:type="spellStart"/>
+      <w:r>
+        <w:t>serverless</w:t>
+      </w:r>
+      <w:proofErr w:type="spellEnd"/>
+      <w:r>
+        <w:t xml:space="preserve"> (</w:t>
+      </w:r>
+      <w:proofErr w:type="spellStart"/>
+      <w:r>
+        <w:t>Kinesis</w:t>
+      </w:r>
+      <w:proofErr w:type="spellEnd"/>
+      <w:r>
+        <w:t xml:space="preserve"> </w:t>
+      </w:r>
+      <w:proofErr w:type="spellStart"/>
+      <w:r>
+        <w:t>Firehose</w:t>
+      </w:r>
+      <w:proofErr w:type="spellEnd"/>
+      <w:r>
+        <w:t>, Lambda) para baixa manutenção, e o S3 é um armazenamento de baixo custo e escalável, ideal para dados de longo prazo.</w:t>
       </w:r>
     </w:p>
     <w:p>
@@ -789,7 +1373,47 @@
         <w:t>Resposta Correta:</w:t>
       </w:r>
       <w:r>
-        <w:t xml:space="preserve"> Fluxos de dados do Amazon Kinesis (Amazon Kinesis Data Streams).</w:t>
+        <w:t xml:space="preserve"> Fluxos de dados do </w:t>
+      </w:r>
+      <w:proofErr w:type="spellStart"/>
+      <w:r>
+        <w:t>Amazon</w:t>
+      </w:r>
+      <w:proofErr w:type="spellEnd"/>
+      <w:r>
+        <w:t xml:space="preserve"> </w:t>
+      </w:r>
+      <w:proofErr w:type="spellStart"/>
+      <w:r>
+        <w:t>Kinesis</w:t>
+      </w:r>
+      <w:proofErr w:type="spellEnd"/>
+      <w:r>
+        <w:t xml:space="preserve"> (</w:t>
+      </w:r>
+      <w:proofErr w:type="spellStart"/>
+      <w:r>
+        <w:t>Amazon</w:t>
+      </w:r>
+      <w:proofErr w:type="spellEnd"/>
+      <w:r>
+        <w:t xml:space="preserve"> </w:t>
+      </w:r>
+      <w:proofErr w:type="spellStart"/>
+      <w:r>
+        <w:t>Kinesis</w:t>
+      </w:r>
+      <w:proofErr w:type="spellEnd"/>
+      <w:r>
+        <w:t xml:space="preserve"> Data </w:t>
+      </w:r>
+      <w:proofErr w:type="spellStart"/>
+      <w:r>
+        <w:t>Streams</w:t>
+      </w:r>
+      <w:proofErr w:type="spellEnd"/>
+      <w:r>
+        <w:t>).</w:t>
       </w:r>
     </w:p>
     <w:p>
@@ -805,7 +1429,23 @@
         <w:t>Motivo:</w:t>
       </w:r>
       <w:r>
-        <w:t xml:space="preserve"> O Kinesis Data Streams permite que múltiplos consumidores acessem e processem o mesmo fluxo de dados em tempo real e de forma simultânea.</w:t>
+        <w:t xml:space="preserve"> O </w:t>
+      </w:r>
+      <w:proofErr w:type="spellStart"/>
+      <w:r>
+        <w:t>Kinesis</w:t>
+      </w:r>
+      <w:proofErr w:type="spellEnd"/>
+      <w:r>
+        <w:t xml:space="preserve"> Data </w:t>
+      </w:r>
+      <w:proofErr w:type="spellStart"/>
+      <w:r>
+        <w:t>Streams</w:t>
+      </w:r>
+      <w:proofErr w:type="spellEnd"/>
+      <w:r>
+        <w:t xml:space="preserve"> permite que múltiplos consumidores acessem e processem o mesmo fluxo de dados em tempo real e de forma simultânea.</w:t>
       </w:r>
     </w:p>
     <w:p>
@@ -843,7 +1483,23 @@
         <w:t>Resposta Correta:</w:t>
       </w:r>
       <w:r>
-        <w:t xml:space="preserve"> Usar instâncias do Amazon EC2 baseadas no Instance Store.</w:t>
+        <w:t xml:space="preserve"> Usar instâncias do </w:t>
+      </w:r>
+      <w:proofErr w:type="spellStart"/>
+      <w:r>
+        <w:t>Amazon</w:t>
+      </w:r>
+      <w:proofErr w:type="spellEnd"/>
+      <w:r>
+        <w:t xml:space="preserve"> EC2 baseadas no </w:t>
+      </w:r>
+      <w:proofErr w:type="spellStart"/>
+      <w:r>
+        <w:t>Instance</w:t>
+      </w:r>
+      <w:proofErr w:type="spellEnd"/>
+      <w:r>
+        <w:t xml:space="preserve"> Store.</w:t>
       </w:r>
     </w:p>
     <w:p>
@@ -859,29 +1515,53 @@
         <w:t>Motivo:</w:t>
       </w:r>
       <w:r>
-        <w:t xml:space="preserve"> O Instance Store oferece alto desempenho de E/S aleatória e é econômico para dados temporários, ideais para este caso onde os dados são replicados pela própria aplicação e não precisam de persistência além do ciclo de vida da instância.</w:t>
-      </w:r>
-    </w:p>
-    <w:p>
-      <w:pPr>
-        <w:jc w:val="both"/>
-      </w:pPr>
-    </w:p>
-    <w:p>
-      <w:pPr>
-        <w:ind w:left="360"/>
-        <w:jc w:val="both"/>
-        <w:rPr>
-          <w:b/>
-          <w:bCs/>
-        </w:rPr>
-      </w:pPr>
-      <w:r>
-        <w:rPr>
-          <w:b/>
-          <w:bCs/>
-        </w:rPr>
-        <w:t>Questão 17: Identificar transições de ciclo de vida de classe de armazenamento inválidas para objetos no Amazon S3.</w:t>
+        <w:t xml:space="preserve"> O </w:t>
+      </w:r>
+      <w:proofErr w:type="spellStart"/>
+      <w:r>
+        <w:t>Instance</w:t>
+      </w:r>
+      <w:proofErr w:type="spellEnd"/>
+      <w:r>
+        <w:t xml:space="preserve"> Store oferece alto desempenho de E/S aleatória e é econômico para dados temporários, ideais para este caso onde os dados são replicados pela própria aplicação e não precisam de persistência além do ciclo de vida da instância.</w:t>
+      </w:r>
+    </w:p>
+    <w:p>
+      <w:pPr>
+        <w:jc w:val="both"/>
+      </w:pPr>
+    </w:p>
+    <w:p>
+      <w:pPr>
+        <w:ind w:left="360"/>
+        <w:jc w:val="both"/>
+        <w:rPr>
+          <w:b/>
+          <w:bCs/>
+        </w:rPr>
+      </w:pPr>
+      <w:r>
+        <w:rPr>
+          <w:b/>
+          <w:bCs/>
+        </w:rPr>
+        <w:t xml:space="preserve">Questão 17: Identificar transições de ciclo de vida de classe de armazenamento inválidas para objetos no </w:t>
+      </w:r>
+      <w:proofErr w:type="spellStart"/>
+      <w:r>
+        <w:rPr>
+          <w:b/>
+          <w:bCs/>
+        </w:rPr>
+        <w:t>Amazon</w:t>
+      </w:r>
+      <w:proofErr w:type="spellEnd"/>
+      <w:r>
+        <w:rPr>
+          <w:b/>
+          <w:bCs/>
+        </w:rPr>
+        <w:t xml:space="preserve"> S3.</w:t>
       </w:r>
     </w:p>
     <w:p>
@@ -897,7 +1577,71 @@
         <w:t>Resposta Correta:</w:t>
       </w:r>
       <w:r>
-        <w:t xml:space="preserve"> Amazon S3 One Zone-IA =&gt; Amazon S3 Standard-IA e Amazon S3 Intelligent-Tiering =&gt; Amazon S3 Padrão.</w:t>
+        <w:t xml:space="preserve"> </w:t>
+      </w:r>
+      <w:proofErr w:type="spellStart"/>
+      <w:r>
+        <w:t>Amazon</w:t>
+      </w:r>
+      <w:proofErr w:type="spellEnd"/>
+      <w:r>
+        <w:t xml:space="preserve"> S3 </w:t>
+      </w:r>
+      <w:proofErr w:type="spellStart"/>
+      <w:r>
+        <w:t>One</w:t>
+      </w:r>
+      <w:proofErr w:type="spellEnd"/>
+      <w:r>
+        <w:t xml:space="preserve"> </w:t>
+      </w:r>
+      <w:proofErr w:type="spellStart"/>
+      <w:r>
+        <w:t>Zone-IA</w:t>
+      </w:r>
+      <w:proofErr w:type="spellEnd"/>
+      <w:r>
+        <w:t xml:space="preserve"> =&gt; </w:t>
+      </w:r>
+      <w:proofErr w:type="spellStart"/>
+      <w:r>
+        <w:t>Amazon</w:t>
+      </w:r>
+      <w:proofErr w:type="spellEnd"/>
+      <w:r>
+        <w:t xml:space="preserve"> S3 </w:t>
+      </w:r>
+      <w:proofErr w:type="spellStart"/>
+      <w:r>
+        <w:t>Standard-IA</w:t>
+      </w:r>
+      <w:proofErr w:type="spellEnd"/>
+      <w:r>
+        <w:t xml:space="preserve"> e </w:t>
+      </w:r>
+      <w:proofErr w:type="spellStart"/>
+      <w:r>
+        <w:t>Amazon</w:t>
+      </w:r>
+      <w:proofErr w:type="spellEnd"/>
+      <w:r>
+        <w:t xml:space="preserve"> S3 </w:t>
+      </w:r>
+      <w:proofErr w:type="spellStart"/>
+      <w:r>
+        <w:t>Intelligent-Tiering</w:t>
+      </w:r>
+      <w:proofErr w:type="spellEnd"/>
+      <w:r>
+        <w:t xml:space="preserve"> =&gt; </w:t>
+      </w:r>
+      <w:proofErr w:type="spellStart"/>
+      <w:r>
+        <w:t>Amazon</w:t>
+      </w:r>
+      <w:proofErr w:type="spellEnd"/>
+      <w:r>
+        <w:t xml:space="preserve"> S3 Padrão.</w:t>
       </w:r>
     </w:p>
     <w:p>
@@ -935,7 +1679,23 @@
           <w:b/>
           <w:bCs/>
         </w:rPr>
-        <w:t>Questão 18: Colaborar em uma planilha no Amazon EFS entre diferentes regiões AWS com baixa sobrecarga operacional.</w:t>
+        <w:t xml:space="preserve">Questão 18: Colaborar em uma planilha no </w:t>
+      </w:r>
+      <w:proofErr w:type="spellStart"/>
+      <w:r>
+        <w:rPr>
+          <w:b/>
+          <w:bCs/>
+        </w:rPr>
+        <w:t>Amazon</w:t>
+      </w:r>
+      <w:proofErr w:type="spellEnd"/>
+      <w:r>
+        <w:rPr>
+          <w:b/>
+          <w:bCs/>
+        </w:rPr>
+        <w:t xml:space="preserve"> EFS entre diferentes regiões AWS com baixa sobrecarga operacional.</w:t>
       </w:r>
     </w:p>
     <w:p>
@@ -951,7 +1711,39 @@
         <w:t>Resposta Correta:</w:t>
       </w:r>
       <w:r>
-        <w:t xml:space="preserve"> Acessar a planilha no Amazon Elastic File System (Amazon EFS) usando uma conexão de peering VPC entre regiões.</w:t>
+        <w:t xml:space="preserve"> Acessar a planilha no </w:t>
+      </w:r>
+      <w:proofErr w:type="spellStart"/>
+      <w:r>
+        <w:t>Amazon</w:t>
+      </w:r>
+      <w:proofErr w:type="spellEnd"/>
+      <w:r>
+        <w:t xml:space="preserve"> </w:t>
+      </w:r>
+      <w:proofErr w:type="spellStart"/>
+      <w:r>
+        <w:t>Elastic</w:t>
+      </w:r>
+      <w:proofErr w:type="spellEnd"/>
+      <w:r>
+        <w:t xml:space="preserve"> File System (</w:t>
+      </w:r>
+      <w:proofErr w:type="spellStart"/>
+      <w:r>
+        <w:t>Amazon</w:t>
+      </w:r>
+      <w:proofErr w:type="spellEnd"/>
+      <w:r>
+        <w:t xml:space="preserve"> EFS) usando uma conexão de </w:t>
+      </w:r>
+      <w:proofErr w:type="spellStart"/>
+      <w:r>
+        <w:t>peering</w:t>
+      </w:r>
+      <w:proofErr w:type="spellEnd"/>
+      <w:r>
+        <w:t xml:space="preserve"> VPC entre regiões.</w:t>
       </w:r>
     </w:p>
     <w:p>
@@ -967,7 +1759,15 @@
         <w:t>Motivo:</w:t>
       </w:r>
       <w:r>
-        <w:t xml:space="preserve"> O peering VPC permite que instâncias em outras regiões acessem o sistema de arquivos EFS na região de origem com baixa latência, sem a necessidade de replicar os dados.</w:t>
+        <w:t xml:space="preserve"> O </w:t>
+      </w:r>
+      <w:proofErr w:type="spellStart"/>
+      <w:r>
+        <w:t>peering</w:t>
+      </w:r>
+      <w:proofErr w:type="spellEnd"/>
+      <w:r>
+        <w:t xml:space="preserve"> VPC permite que instâncias em outras regiões acessem o sistema de arquivos EFS na região de origem com baixa latência, sem a necessidade de replicar os dados.</w:t>
       </w:r>
     </w:p>
     <w:p>
@@ -1005,7 +1805,31 @@
         <w:t>Resposta Correta:</w:t>
       </w:r>
       <w:r>
-        <w:t xml:space="preserve"> Usar a fila FIFO (First-In-First-Out) do Amazon SQS em modo de lote.</w:t>
+        <w:t xml:space="preserve"> Usar a fila FIFO (</w:t>
+      </w:r>
+      <w:proofErr w:type="spellStart"/>
+      <w:r>
+        <w:t>First</w:t>
+      </w:r>
+      <w:proofErr w:type="spellEnd"/>
+      <w:r>
+        <w:t>-In-</w:t>
+      </w:r>
+      <w:proofErr w:type="spellStart"/>
+      <w:r>
+        <w:t>First</w:t>
+      </w:r>
+      <w:proofErr w:type="spellEnd"/>
+      <w:r>
+        <w:t xml:space="preserve">-Out) do </w:t>
+      </w:r>
+      <w:proofErr w:type="spellStart"/>
+      <w:r>
+        <w:t>Amazon</w:t>
+      </w:r>
+      <w:proofErr w:type="spellEnd"/>
+      <w:r>
+        <w:t xml:space="preserve"> SQS em modo de lote.</w:t>
       </w:r>
     </w:p>
     <w:p>
@@ -1044,7 +1868,39 @@
           <w:b/>
           <w:bCs/>
         </w:rPr>
-        <w:t>Questão 20: Tipos de conteúdo que ignoram o cache de borda regional do Amazon CloudFront.</w:t>
+        <w:t xml:space="preserve">Questão 20: Tipos de conteúdo que ignoram o cache de borda regional do </w:t>
+      </w:r>
+      <w:proofErr w:type="spellStart"/>
+      <w:r>
+        <w:rPr>
+          <w:b/>
+          <w:bCs/>
+        </w:rPr>
+        <w:t>Amazon</w:t>
+      </w:r>
+      <w:proofErr w:type="spellEnd"/>
+      <w:r>
+        <w:rPr>
+          <w:b/>
+          <w:bCs/>
+        </w:rPr>
+        <w:t xml:space="preserve"> </w:t>
+      </w:r>
+      <w:proofErr w:type="spellStart"/>
+      <w:r>
+        <w:rPr>
+          <w:b/>
+          <w:bCs/>
+        </w:rPr>
+        <w:t>CloudFront</w:t>
+      </w:r>
+      <w:proofErr w:type="spellEnd"/>
+      <w:r>
+        <w:rPr>
+          <w:b/>
+          <w:bCs/>
+        </w:rPr>
+        <w:t>.</w:t>
       </w:r>
     </w:p>
     <w:p>
@@ -1076,7 +1932,15 @@
         <w:t>Motivo:</w:t>
       </w:r>
       <w:r>
-        <w:t xml:space="preserve"> O CloudFront só armazena em cache o conteúdo estático e acessível universalmente. Conteúdo dinâmico, que varia por usuário ou sessão, não é armazenado em cache nos caches de borda regional.</w:t>
+        <w:t xml:space="preserve"> O </w:t>
+      </w:r>
+      <w:proofErr w:type="spellStart"/>
+      <w:r>
+        <w:t>CloudFront</w:t>
+      </w:r>
+      <w:proofErr w:type="spellEnd"/>
+      <w:r>
+        <w:t xml:space="preserve"> só armazena em cache o conteúdo estático e acessível universalmente. Conteúdo dinâmico, que varia por usuário ou sessão, não é armazenado em cache nos caches de borda regional.</w:t>
       </w:r>
     </w:p>
     <w:p>
@@ -1152,7 +2016,39 @@
           <w:b/>
           <w:bCs/>
         </w:rPr>
-        <w:t>Questão 22: Comparar os preços do Amazon ECS com tipo de inicialização EC2 vs. Fargate.</w:t>
+        <w:t xml:space="preserve">Questão 22: Comparar os preços do </w:t>
+      </w:r>
+      <w:proofErr w:type="spellStart"/>
+      <w:r>
+        <w:rPr>
+          <w:b/>
+          <w:bCs/>
+        </w:rPr>
+        <w:t>Amazon</w:t>
+      </w:r>
+      <w:proofErr w:type="spellEnd"/>
+      <w:r>
+        <w:rPr>
+          <w:b/>
+          <w:bCs/>
+        </w:rPr>
+        <w:t xml:space="preserve"> ECS com tipo de inicialização EC2 vs. </w:t>
+      </w:r>
+      <w:proofErr w:type="spellStart"/>
+      <w:r>
+        <w:rPr>
+          <w:b/>
+          <w:bCs/>
+        </w:rPr>
+        <w:t>Fargate</w:t>
+      </w:r>
+      <w:proofErr w:type="spellEnd"/>
+      <w:r>
+        <w:rPr>
+          <w:b/>
+          <w:bCs/>
+        </w:rPr>
+        <w:t>.</w:t>
       </w:r>
     </w:p>
     <w:p>
@@ -1168,7 +2064,39 @@
         <w:t>Resposta Correta:</w:t>
       </w:r>
       <w:r>
-        <w:t xml:space="preserve"> O Amazon ECS com EC2 é cobrado com base nas instâncias EC2 e volumes EBS usados. O Amazon ECS com Fargate é cobrado com base nos recursos de vCPU e memória que o aplicativo em contêiner solicita.</w:t>
+        <w:t xml:space="preserve"> O </w:t>
+      </w:r>
+      <w:proofErr w:type="spellStart"/>
+      <w:r>
+        <w:t>Amazon</w:t>
+      </w:r>
+      <w:proofErr w:type="spellEnd"/>
+      <w:r>
+        <w:t xml:space="preserve"> ECS com EC2 é cobrado com base nas instâncias EC2 e volumes EBS usados. O </w:t>
+      </w:r>
+      <w:proofErr w:type="spellStart"/>
+      <w:r>
+        <w:t>Amazon</w:t>
+      </w:r>
+      <w:proofErr w:type="spellEnd"/>
+      <w:r>
+        <w:t xml:space="preserve"> ECS com </w:t>
+      </w:r>
+      <w:proofErr w:type="spellStart"/>
+      <w:r>
+        <w:t>Fargate</w:t>
+      </w:r>
+      <w:proofErr w:type="spellEnd"/>
+      <w:r>
+        <w:t xml:space="preserve"> é cobrado com base nos recursos de </w:t>
+      </w:r>
+      <w:proofErr w:type="spellStart"/>
+      <w:r>
+        <w:t>vCPU</w:t>
+      </w:r>
+      <w:proofErr w:type="spellEnd"/>
+      <w:r>
+        <w:t xml:space="preserve"> e memória que o aplicativo em contêiner solicita.</w:t>
       </w:r>
     </w:p>
     <w:p>
@@ -1184,29 +2112,61 @@
         <w:t>Motivo:</w:t>
       </w:r>
       <w:r>
-        <w:t xml:space="preserve"> Fargate é um serviço serverless, onde você paga apenas pelos recursos de computação consumidos pelos seus contêineres, enquanto o EC2 exige o gerenciamento e pagamento pelas instâncias EC2 subjacentes provisionadas.</w:t>
-      </w:r>
-    </w:p>
-    <w:p>
-      <w:pPr>
-        <w:jc w:val="both"/>
-      </w:pPr>
-    </w:p>
-    <w:p>
-      <w:pPr>
-        <w:ind w:left="360"/>
-        <w:jc w:val="both"/>
-        <w:rPr>
-          <w:b/>
-          <w:bCs/>
-        </w:rPr>
-      </w:pPr>
-      <w:r>
-        <w:rPr>
-          <w:b/>
-          <w:bCs/>
-        </w:rPr>
-        <w:t>Questão 23: Melhorar o desempenho de uma API REST com leituras comuns de dados DynamoDB e conteúdo estático do S3.</w:t>
+        <w:t xml:space="preserve"> </w:t>
+      </w:r>
+      <w:proofErr w:type="spellStart"/>
+      <w:r>
+        <w:t>Fargate</w:t>
+      </w:r>
+      <w:proofErr w:type="spellEnd"/>
+      <w:r>
+        <w:t xml:space="preserve"> é um serviço </w:t>
+      </w:r>
+      <w:proofErr w:type="spellStart"/>
+      <w:r>
+        <w:t>serverless</w:t>
+      </w:r>
+      <w:proofErr w:type="spellEnd"/>
+      <w:r>
+        <w:t>, onde você paga apenas pelos recursos de computação consumidos pelos seus contêineres, enquanto o EC2 exige o gerenciamento e pagamento pelas instâncias EC2 subjacentes provisionadas.</w:t>
+      </w:r>
+    </w:p>
+    <w:p>
+      <w:pPr>
+        <w:jc w:val="both"/>
+      </w:pPr>
+    </w:p>
+    <w:p>
+      <w:pPr>
+        <w:ind w:left="360"/>
+        <w:jc w:val="both"/>
+        <w:rPr>
+          <w:b/>
+          <w:bCs/>
+        </w:rPr>
+      </w:pPr>
+      <w:r>
+        <w:rPr>
+          <w:b/>
+          <w:bCs/>
+        </w:rPr>
+        <w:t xml:space="preserve">Questão 23: Melhorar o desempenho de uma API REST com leituras comuns de dados </w:t>
+      </w:r>
+      <w:proofErr w:type="spellStart"/>
+      <w:r>
+        <w:rPr>
+          <w:b/>
+          <w:bCs/>
+        </w:rPr>
+        <w:t>DynamoDB</w:t>
+      </w:r>
+      <w:proofErr w:type="spellEnd"/>
+      <w:r>
+        <w:rPr>
+          <w:b/>
+          <w:bCs/>
+        </w:rPr>
+        <w:t xml:space="preserve"> e conteúdo estático do S3.</w:t>
       </w:r>
     </w:p>
     <w:p>
@@ -1222,7 +2182,71 @@
         <w:t>Resposta Correta:</w:t>
       </w:r>
       <w:r>
-        <w:t xml:space="preserve"> Habilitar o Amazon DynamoDB Accelerator (DAX) para Amazon DynamoDB e Amazon CloudFront para Amazon S3.</w:t>
+        <w:t xml:space="preserve"> Habilitar o </w:t>
+      </w:r>
+      <w:proofErr w:type="spellStart"/>
+      <w:r>
+        <w:t>Amazon</w:t>
+      </w:r>
+      <w:proofErr w:type="spellEnd"/>
+      <w:r>
+        <w:t xml:space="preserve"> </w:t>
+      </w:r>
+      <w:proofErr w:type="spellStart"/>
+      <w:r>
+        <w:t>DynamoDB</w:t>
+      </w:r>
+      <w:proofErr w:type="spellEnd"/>
+      <w:r>
+        <w:t xml:space="preserve"> </w:t>
+      </w:r>
+      <w:proofErr w:type="spellStart"/>
+      <w:r>
+        <w:t>Accelerator</w:t>
+      </w:r>
+      <w:proofErr w:type="spellEnd"/>
+      <w:r>
+        <w:t xml:space="preserve"> (DAX) para </w:t>
+      </w:r>
+      <w:proofErr w:type="spellStart"/>
+      <w:r>
+        <w:t>Amazon</w:t>
+      </w:r>
+      <w:proofErr w:type="spellEnd"/>
+      <w:r>
+        <w:t xml:space="preserve"> </w:t>
+      </w:r>
+      <w:proofErr w:type="spellStart"/>
+      <w:r>
+        <w:t>DynamoDB</w:t>
+      </w:r>
+      <w:proofErr w:type="spellEnd"/>
+      <w:r>
+        <w:t xml:space="preserve"> e </w:t>
+      </w:r>
+      <w:proofErr w:type="spellStart"/>
+      <w:r>
+        <w:t>Amazon</w:t>
+      </w:r>
+      <w:proofErr w:type="spellEnd"/>
+      <w:r>
+        <w:t xml:space="preserve"> </w:t>
+      </w:r>
+      <w:proofErr w:type="spellStart"/>
+      <w:r>
+        <w:t>CloudFront</w:t>
+      </w:r>
+      <w:proofErr w:type="spellEnd"/>
+      <w:r>
+        <w:t xml:space="preserve"> para </w:t>
+      </w:r>
+      <w:proofErr w:type="spellStart"/>
+      <w:r>
+        <w:t>Amazon</w:t>
+      </w:r>
+      <w:proofErr w:type="spellEnd"/>
+      <w:r>
+        <w:t xml:space="preserve"> S3.</w:t>
       </w:r>
     </w:p>
     <w:p>
@@ -1238,29 +2262,61 @@
         <w:t>Motivo:</w:t>
       </w:r>
       <w:r>
-        <w:t xml:space="preserve"> O DAX é um cache em memória para DynamoDB, otimizando leituras, e o CloudFront (CDN) distribui conteúdo estático do S3 globalmente, reduzindo a latência para os usuários.</w:t>
-      </w:r>
-    </w:p>
-    <w:p>
-      <w:pPr>
-        <w:jc w:val="both"/>
-      </w:pPr>
-    </w:p>
-    <w:p>
-      <w:pPr>
-        <w:ind w:left="360"/>
-        <w:jc w:val="both"/>
-        <w:rPr>
-          <w:b/>
-          <w:bCs/>
-        </w:rPr>
-      </w:pPr>
-      <w:r>
-        <w:rPr>
-          <w:b/>
-          <w:bCs/>
-        </w:rPr>
-        <w:t>Questão 24: Carregar o arquivo compactado diário (2 GB) no Amazon S3 da maneira mais rápida.</w:t>
+        <w:t xml:space="preserve"> O DAX é um cache em memória para </w:t>
+      </w:r>
+      <w:proofErr w:type="spellStart"/>
+      <w:r>
+        <w:t>DynamoDB</w:t>
+      </w:r>
+      <w:proofErr w:type="spellEnd"/>
+      <w:r>
+        <w:t xml:space="preserve">, otimizando leituras, e o </w:t>
+      </w:r>
+      <w:proofErr w:type="spellStart"/>
+      <w:r>
+        <w:t>CloudFront</w:t>
+      </w:r>
+      <w:proofErr w:type="spellEnd"/>
+      <w:r>
+        <w:t xml:space="preserve"> (CDN) distribui conteúdo estático do S3 globalmente, reduzindo a latência para os usuários.</w:t>
+      </w:r>
+    </w:p>
+    <w:p>
+      <w:pPr>
+        <w:jc w:val="both"/>
+      </w:pPr>
+    </w:p>
+    <w:p>
+      <w:pPr>
+        <w:ind w:left="360"/>
+        <w:jc w:val="both"/>
+        <w:rPr>
+          <w:b/>
+          <w:bCs/>
+        </w:rPr>
+      </w:pPr>
+      <w:r>
+        <w:rPr>
+          <w:b/>
+          <w:bCs/>
+        </w:rPr>
+        <w:t xml:space="preserve">Questão 24: Carregar o arquivo compactado diário (2 GB) no </w:t>
+      </w:r>
+      <w:proofErr w:type="spellStart"/>
+      <w:r>
+        <w:rPr>
+          <w:b/>
+          <w:bCs/>
+        </w:rPr>
+        <w:t>Amazon</w:t>
+      </w:r>
+      <w:proofErr w:type="spellEnd"/>
+      <w:r>
+        <w:rPr>
+          <w:b/>
+          <w:bCs/>
+        </w:rPr>
+        <w:t xml:space="preserve"> S3 da maneira mais rápida.</w:t>
       </w:r>
     </w:p>
     <w:p>
@@ -1276,7 +2332,47 @@
         <w:t>Resposta Correta:</w:t>
       </w:r>
       <w:r>
-        <w:t xml:space="preserve"> Carregar o arquivo compactado usando o multipart upload com o Amazon S3 Transfer Acceleration (Amazon S3TA).</w:t>
+        <w:t xml:space="preserve"> Carregar o arquivo compactado usando o </w:t>
+      </w:r>
+      <w:proofErr w:type="spellStart"/>
+      <w:r>
+        <w:t>multipart</w:t>
+      </w:r>
+      <w:proofErr w:type="spellEnd"/>
+      <w:r>
+        <w:t xml:space="preserve"> upload com o </w:t>
+      </w:r>
+      <w:proofErr w:type="spellStart"/>
+      <w:r>
+        <w:t>Amazon</w:t>
+      </w:r>
+      <w:proofErr w:type="spellEnd"/>
+      <w:r>
+        <w:t xml:space="preserve"> S3 </w:t>
+      </w:r>
+      <w:proofErr w:type="spellStart"/>
+      <w:r>
+        <w:t>Transfer</w:t>
+      </w:r>
+      <w:proofErr w:type="spellEnd"/>
+      <w:r>
+        <w:t xml:space="preserve"> </w:t>
+      </w:r>
+      <w:proofErr w:type="spellStart"/>
+      <w:r>
+        <w:t>Acceleration</w:t>
+      </w:r>
+      <w:proofErr w:type="spellEnd"/>
+      <w:r>
+        <w:t xml:space="preserve"> (</w:t>
+      </w:r>
+      <w:proofErr w:type="spellStart"/>
+      <w:r>
+        <w:t>Amazon</w:t>
+      </w:r>
+      <w:proofErr w:type="spellEnd"/>
+      <w:r>
+        <w:t xml:space="preserve"> S3TA).</w:t>
       </w:r>
     </w:p>
     <w:p>
@@ -1292,29 +2388,53 @@
         <w:t>Motivo:</w:t>
       </w:r>
       <w:r>
-        <w:t xml:space="preserve"> O multipart upload divide o arquivo para upload paralelo, e o S3TA acelera a transferência por meio da rede de borda da AWS, combinando para a maior velocidade.</w:t>
-      </w:r>
-    </w:p>
-    <w:p>
-      <w:pPr>
-        <w:jc w:val="both"/>
-      </w:pPr>
-    </w:p>
-    <w:p>
-      <w:pPr>
-        <w:ind w:left="360"/>
-        <w:jc w:val="both"/>
-        <w:rPr>
-          <w:b/>
-          <w:bCs/>
-        </w:rPr>
-      </w:pPr>
-      <w:r>
-        <w:rPr>
-          <w:b/>
-          <w:bCs/>
-        </w:rPr>
-        <w:t>Questão 25: Resolver o problema de notificações não entregues de um sistema usando Amazon SNS e AWS Lambda durante picos de tráfego.</w:t>
+        <w:t xml:space="preserve"> O </w:t>
+      </w:r>
+      <w:proofErr w:type="spellStart"/>
+      <w:r>
+        <w:t>multipart</w:t>
+      </w:r>
+      <w:proofErr w:type="spellEnd"/>
+      <w:r>
+        <w:t xml:space="preserve"> upload divide o arquivo para upload paralelo, e o S3TA acelera a transferência por meio da rede de borda da AWS, combinando para a maior velocidade.</w:t>
+      </w:r>
+    </w:p>
+    <w:p>
+      <w:pPr>
+        <w:jc w:val="both"/>
+      </w:pPr>
+    </w:p>
+    <w:p>
+      <w:pPr>
+        <w:ind w:left="360"/>
+        <w:jc w:val="both"/>
+        <w:rPr>
+          <w:b/>
+          <w:bCs/>
+        </w:rPr>
+      </w:pPr>
+      <w:r>
+        <w:rPr>
+          <w:b/>
+          <w:bCs/>
+        </w:rPr>
+        <w:t xml:space="preserve">Questão 25: Resolver o problema de notificações não entregues de um sistema usando </w:t>
+      </w:r>
+      <w:proofErr w:type="spellStart"/>
+      <w:r>
+        <w:rPr>
+          <w:b/>
+          <w:bCs/>
+        </w:rPr>
+        <w:t>Amazon</w:t>
+      </w:r>
+      <w:proofErr w:type="spellEnd"/>
+      <w:r>
+        <w:rPr>
+          <w:b/>
+          <w:bCs/>
+        </w:rPr>
+        <w:t xml:space="preserve"> SNS e AWS Lambda durante picos de tráfego.</w:t>
       </w:r>
     </w:p>
     <w:p>
@@ -1372,7 +2492,23 @@
           <w:b/>
           <w:bCs/>
         </w:rPr>
-        <w:t>Questão 26: Suportar comunicações cliente-servidor com e sem estado usando o Amazon API Gateway.</w:t>
+        <w:t xml:space="preserve">Questão 26: Suportar comunicações cliente-servidor com e sem estado usando o </w:t>
+      </w:r>
+      <w:proofErr w:type="spellStart"/>
+      <w:r>
+        <w:rPr>
+          <w:b/>
+          <w:bCs/>
+        </w:rPr>
+        <w:t>Amazon</w:t>
+      </w:r>
+      <w:proofErr w:type="spellEnd"/>
+      <w:r>
+        <w:rPr>
+          <w:b/>
+          <w:bCs/>
+        </w:rPr>
+        <w:t xml:space="preserve"> API Gateway.</w:t>
       </w:r>
     </w:p>
     <w:p>
@@ -1388,7 +2524,31 @@
         <w:t>Resposta Correta:</w:t>
       </w:r>
       <w:r>
-        <w:t xml:space="preserve"> O Amazon API Gateway cria APIs RESTful (sem estado) e APIs WebSocket (com estado, full-duplex).</w:t>
+        <w:t xml:space="preserve"> O </w:t>
+      </w:r>
+      <w:proofErr w:type="spellStart"/>
+      <w:r>
+        <w:t>Amazon</w:t>
+      </w:r>
+      <w:proofErr w:type="spellEnd"/>
+      <w:r>
+        <w:t xml:space="preserve"> API Gateway cria APIs </w:t>
+      </w:r>
+      <w:proofErr w:type="spellStart"/>
+      <w:r>
+        <w:t>RESTful</w:t>
+      </w:r>
+      <w:proofErr w:type="spellEnd"/>
+      <w:r>
+        <w:t xml:space="preserve"> (sem estado) e APIs </w:t>
+      </w:r>
+      <w:proofErr w:type="spellStart"/>
+      <w:r>
+        <w:t>WebSocket</w:t>
+      </w:r>
+      <w:proofErr w:type="spellEnd"/>
+      <w:r>
+        <w:t xml:space="preserve"> (com estado, full-duplex).</w:t>
       </w:r>
     </w:p>
     <w:p>
@@ -1426,7 +2586,39 @@
           <w:b/>
           <w:bCs/>
         </w:rPr>
-        <w:t>Questão 27: Melhores práticas de segurança para AWS Identity and Access Management (IAM).</w:t>
+        <w:t xml:space="preserve">Questão 27: Melhores práticas de segurança para AWS </w:t>
+      </w:r>
+      <w:proofErr w:type="spellStart"/>
+      <w:r>
+        <w:rPr>
+          <w:b/>
+          <w:bCs/>
+        </w:rPr>
+        <w:t>Identity</w:t>
+      </w:r>
+      <w:proofErr w:type="spellEnd"/>
+      <w:r>
+        <w:rPr>
+          <w:b/>
+          <w:bCs/>
+        </w:rPr>
+        <w:t xml:space="preserve"> </w:t>
+      </w:r>
+      <w:proofErr w:type="spellStart"/>
+      <w:r>
+        <w:rPr>
+          <w:b/>
+          <w:bCs/>
+        </w:rPr>
+        <w:t>and</w:t>
+      </w:r>
+      <w:proofErr w:type="spellEnd"/>
+      <w:r>
+        <w:rPr>
+          <w:b/>
+          <w:bCs/>
+        </w:rPr>
+        <w:t xml:space="preserve"> Access Management (IAM).</w:t>
       </w:r>
     </w:p>
     <w:p>
@@ -1442,7 +2634,15 @@
         <w:t>Resposta Correta:</w:t>
       </w:r>
       <w:r>
-        <w:t xml:space="preserve"> Configurar o AWS CloudTrail para registrar ações IAM e habilitar a autenticação multifator (AWS MFA) para usuários privilegiados.</w:t>
+        <w:t xml:space="preserve"> Configurar o AWS </w:t>
+      </w:r>
+      <w:proofErr w:type="spellStart"/>
+      <w:r>
+        <w:t>CloudTrail</w:t>
+      </w:r>
+      <w:proofErr w:type="spellEnd"/>
+      <w:r>
+        <w:t xml:space="preserve"> para registrar ações IAM e habilitar a autenticação multifator (AWS MFA) para usuários privilegiados.</w:t>
       </w:r>
     </w:p>
     <w:p>
@@ -1458,7 +2658,15 @@
         <w:t>Motivo:</w:t>
       </w:r>
       <w:r>
-        <w:t xml:space="preserve"> O CloudTrail fornece uma trilha de auditoria de todas as ações IAM, e a MFA adiciona uma camada de segurança crucial para proteger o acesso a contas privilegiadas.</w:t>
+        <w:t xml:space="preserve"> O </w:t>
+      </w:r>
+      <w:proofErr w:type="spellStart"/>
+      <w:r>
+        <w:t>CloudTrail</w:t>
+      </w:r>
+      <w:proofErr w:type="spellEnd"/>
+      <w:r>
+        <w:t xml:space="preserve"> fornece uma trilha de auditoria de todas as ações IAM, e a MFA adiciona uma camada de segurança crucial para proteger o acesso a contas privilegiadas.</w:t>
       </w:r>
     </w:p>
     <w:p>
@@ -1497,7 +2705,15 @@
         <w:t>Resposta Correta:</w:t>
       </w:r>
       <w:r>
-        <w:t xml:space="preserve"> Configure o grupo de Auto Scaling com uma ação programada para definir a capacidade desejada para o horário de pico.</w:t>
+        <w:t xml:space="preserve"> Configure o grupo de Auto </w:t>
+      </w:r>
+      <w:proofErr w:type="spellStart"/>
+      <w:r>
+        <w:t>Scaling</w:t>
+      </w:r>
+      <w:proofErr w:type="spellEnd"/>
+      <w:r>
+        <w:t xml:space="preserve"> com uma ação programada para definir a capacidade desejada para o horário de pico.</w:t>
       </w:r>
     </w:p>
     <w:p>
@@ -1535,7 +2751,39 @@
           <w:b/>
           <w:bCs/>
         </w:rPr>
-        <w:t>Questão 29: Implantar um aplicativo de High-Performance Computing (HPC) no Amazon EC2 que requer baixa latência e alto rendimento de rede.</w:t>
+        <w:t xml:space="preserve">Questão 29: Implantar um aplicativo de High-Performance </w:t>
+      </w:r>
+      <w:proofErr w:type="spellStart"/>
+      <w:r>
+        <w:rPr>
+          <w:b/>
+          <w:bCs/>
+        </w:rPr>
+        <w:t>Computing</w:t>
+      </w:r>
+      <w:proofErr w:type="spellEnd"/>
+      <w:r>
+        <w:rPr>
+          <w:b/>
+          <w:bCs/>
+        </w:rPr>
+        <w:t xml:space="preserve"> (HPC) no </w:t>
+      </w:r>
+      <w:proofErr w:type="spellStart"/>
+      <w:r>
+        <w:rPr>
+          <w:b/>
+          <w:bCs/>
+        </w:rPr>
+        <w:t>Amazon</w:t>
+      </w:r>
+      <w:proofErr w:type="spellEnd"/>
+      <w:r>
+        <w:rPr>
+          <w:b/>
+          <w:bCs/>
+        </w:rPr>
+        <w:t xml:space="preserve"> EC2 que requer baixa latência e alto rendimento de rede.</w:t>
       </w:r>
     </w:p>
     <w:p>
@@ -1551,7 +2799,15 @@
         <w:t>Resposta Correta:</w:t>
       </w:r>
       <w:r>
-        <w:t xml:space="preserve"> As instâncias do Amazon EC2 devem ser implantadas em um grupo de posicionamento de cluster.</w:t>
+        <w:t xml:space="preserve"> As instâncias do </w:t>
+      </w:r>
+      <w:proofErr w:type="spellStart"/>
+      <w:r>
+        <w:t>Amazon</w:t>
+      </w:r>
+      <w:proofErr w:type="spellEnd"/>
+      <w:r>
+        <w:t xml:space="preserve"> EC2 devem ser implantadas em um grupo de posicionamento de cluster.</w:t>
       </w:r>
     </w:p>
     <w:p>
@@ -1659,7 +2915,31 @@
         <w:t>Resposta Correta:</w:t>
       </w:r>
       <w:r>
-        <w:t xml:space="preserve"> Usar a restrição geográfica do Amazon CloudFront e a política de roteamento de geolocalização do Amazon Route 53.</w:t>
+        <w:t xml:space="preserve"> Usar a restrição geográfica do </w:t>
+      </w:r>
+      <w:proofErr w:type="spellStart"/>
+      <w:r>
+        <w:t>Amazon</w:t>
+      </w:r>
+      <w:proofErr w:type="spellEnd"/>
+      <w:r>
+        <w:t xml:space="preserve"> </w:t>
+      </w:r>
+      <w:proofErr w:type="spellStart"/>
+      <w:r>
+        <w:t>CloudFront</w:t>
+      </w:r>
+      <w:proofErr w:type="spellEnd"/>
+      <w:r>
+        <w:t xml:space="preserve"> e a política de roteamento de geolocalização do </w:t>
+      </w:r>
+      <w:proofErr w:type="spellStart"/>
+      <w:r>
+        <w:t>Amazon</w:t>
+      </w:r>
+      <w:proofErr w:type="spellEnd"/>
+      <w:r>
+        <w:t xml:space="preserve"> Route 53.</w:t>
       </w:r>
     </w:p>
     <w:p>
@@ -1675,29 +2955,53 @@
         <w:t>Motivo:</w:t>
       </w:r>
       <w:r>
-        <w:t xml:space="preserve"> O CloudFront permite bloquear ou permitir o acesso com base na localização geográfica no nível da CDN, e o Route 53 pode direcionar o tráfego com base na localização no nível do DNS.</w:t>
-      </w:r>
-    </w:p>
-    <w:p>
-      <w:pPr>
-        <w:jc w:val="both"/>
-      </w:pPr>
-    </w:p>
-    <w:p>
-      <w:pPr>
-        <w:ind w:left="360"/>
-        <w:jc w:val="both"/>
-        <w:rPr>
-          <w:b/>
-          <w:bCs/>
-        </w:rPr>
-      </w:pPr>
-      <w:r>
-        <w:rPr>
-          <w:b/>
-          <w:bCs/>
-        </w:rPr>
-        <w:t>Questão 32: Otimizar custos de implantação de aplicativos web de produção (24/7) e desenvolvimento (8 horas/dia) no Amazon EC2.</w:t>
+        <w:t xml:space="preserve"> O </w:t>
+      </w:r>
+      <w:proofErr w:type="spellStart"/>
+      <w:r>
+        <w:t>CloudFront</w:t>
+      </w:r>
+      <w:proofErr w:type="spellEnd"/>
+      <w:r>
+        <w:t xml:space="preserve"> permite bloquear ou permitir o acesso com base na localização geográfica no nível da CDN, e o Route 53 pode direcionar o tráfego com base na localização no nível do DNS.</w:t>
+      </w:r>
+    </w:p>
+    <w:p>
+      <w:pPr>
+        <w:jc w:val="both"/>
+      </w:pPr>
+    </w:p>
+    <w:p>
+      <w:pPr>
+        <w:ind w:left="360"/>
+        <w:jc w:val="both"/>
+        <w:rPr>
+          <w:b/>
+          <w:bCs/>
+        </w:rPr>
+      </w:pPr>
+      <w:r>
+        <w:rPr>
+          <w:b/>
+          <w:bCs/>
+        </w:rPr>
+        <w:t xml:space="preserve">Questão 32: Otimizar custos de implantação de aplicativos web de produção (24/7) e desenvolvimento (8 horas/dia) no </w:t>
+      </w:r>
+      <w:proofErr w:type="spellStart"/>
+      <w:r>
+        <w:rPr>
+          <w:b/>
+          <w:bCs/>
+        </w:rPr>
+        <w:t>Amazon</w:t>
+      </w:r>
+      <w:proofErr w:type="spellEnd"/>
+      <w:r>
+        <w:rPr>
+          <w:b/>
+          <w:bCs/>
+        </w:rPr>
+        <w:t xml:space="preserve"> EC2.</w:t>
       </w:r>
     </w:p>
     <w:p>
@@ -1713,7 +3017,15 @@
         <w:t>Resposta Correta:</w:t>
       </w:r>
       <w:r>
-        <w:t xml:space="preserve"> Usar a instância reservada (RI) do Amazon EC2 para o aplicativo de produção e instâncias sob demanda para o aplicativo de desenvolvimento.</w:t>
+        <w:t xml:space="preserve"> Usar a instância reservada (RI) do </w:t>
+      </w:r>
+      <w:proofErr w:type="spellStart"/>
+      <w:r>
+        <w:t>Amazon</w:t>
+      </w:r>
+      <w:proofErr w:type="spellEnd"/>
+      <w:r>
+        <w:t xml:space="preserve"> EC2 para o aplicativo de produção e instâncias sob demanda para o aplicativo de desenvolvimento.</w:t>
       </w:r>
     </w:p>
     <w:p>
@@ -1729,7 +3041,15 @@
         <w:t>Motivo:</w:t>
       </w:r>
       <w:r>
-        <w:t xml:space="preserve"> As RIs oferecem economia significativa para cargas de trabalho estáveis e de longo prazo (produção), enquanto as instâncias sob demanda são </w:t>
+        <w:t xml:space="preserve"> As </w:t>
+      </w:r>
+      <w:proofErr w:type="spellStart"/>
+      <w:r>
+        <w:t>RIs</w:t>
+      </w:r>
+      <w:proofErr w:type="spellEnd"/>
+      <w:r>
+        <w:t xml:space="preserve"> oferecem economia significativa para cargas de trabalho estáveis e de longo prazo (produção), enquanto as instâncias sob demanda são </w:t>
       </w:r>
       <w:proofErr w:type="gramStart"/>
       <w:r>
@@ -1759,7 +3079,55 @@
           <w:b/>
           <w:bCs/>
         </w:rPr>
-        <w:t>Questão 33: Bloquear o acesso de dois países e permitir apenas um a um aplicativo web implantado em instâncias EC2 por trás de um Application Load Balancer.</w:t>
+        <w:t xml:space="preserve">Questão 33: Bloquear o acesso de dois países e permitir apenas um a um aplicativo web implantado em instâncias EC2 por trás de um </w:t>
+      </w:r>
+      <w:proofErr w:type="spellStart"/>
+      <w:r>
+        <w:rPr>
+          <w:b/>
+          <w:bCs/>
+        </w:rPr>
+        <w:t>Application</w:t>
+      </w:r>
+      <w:proofErr w:type="spellEnd"/>
+      <w:r>
+        <w:rPr>
+          <w:b/>
+          <w:bCs/>
+        </w:rPr>
+        <w:t xml:space="preserve"> </w:t>
+      </w:r>
+      <w:proofErr w:type="spellStart"/>
+      <w:r>
+        <w:rPr>
+          <w:b/>
+          <w:bCs/>
+        </w:rPr>
+        <w:t>Load</w:t>
+      </w:r>
+      <w:proofErr w:type="spellEnd"/>
+      <w:r>
+        <w:rPr>
+          <w:b/>
+          <w:bCs/>
+        </w:rPr>
+        <w:t xml:space="preserve"> </w:t>
+      </w:r>
+      <w:proofErr w:type="spellStart"/>
+      <w:r>
+        <w:rPr>
+          <w:b/>
+          <w:bCs/>
+        </w:rPr>
+        <w:t>Balancer</w:t>
+      </w:r>
+      <w:proofErr w:type="spellEnd"/>
+      <w:r>
+        <w:rPr>
+          <w:b/>
+          <w:bCs/>
+        </w:rPr>
+        <w:t>.</w:t>
       </w:r>
     </w:p>
     <w:p>
@@ -1775,7 +3143,39 @@
         <w:t>Resposta Correta:</w:t>
       </w:r>
       <w:r>
-        <w:t xml:space="preserve"> Configurar o AWS Web Application Firewall (AWS WAF) no Application Load Balancer.</w:t>
+        <w:t xml:space="preserve"> Configurar o AWS Web </w:t>
+      </w:r>
+      <w:proofErr w:type="spellStart"/>
+      <w:r>
+        <w:t>Application</w:t>
+      </w:r>
+      <w:proofErr w:type="spellEnd"/>
+      <w:r>
+        <w:t xml:space="preserve"> Firewall (AWS WAF) no </w:t>
+      </w:r>
+      <w:proofErr w:type="spellStart"/>
+      <w:r>
+        <w:t>Application</w:t>
+      </w:r>
+      <w:proofErr w:type="spellEnd"/>
+      <w:r>
+        <w:t xml:space="preserve"> </w:t>
+      </w:r>
+      <w:proofErr w:type="spellStart"/>
+      <w:r>
+        <w:t>Load</w:t>
+      </w:r>
+      <w:proofErr w:type="spellEnd"/>
+      <w:r>
+        <w:t xml:space="preserve"> </w:t>
+      </w:r>
+      <w:proofErr w:type="spellStart"/>
+      <w:r>
+        <w:t>Balancer</w:t>
+      </w:r>
+      <w:proofErr w:type="spellEnd"/>
+      <w:r>
+        <w:t>.</w:t>
       </w:r>
     </w:p>
     <w:p>
@@ -1813,7 +3213,23 @@
           <w:b/>
           <w:bCs/>
         </w:rPr>
-        <w:t>Questão 34: Recuperar dados criptografados no Amazon S3 após a exclusão acidental de uma chave AWS KMS.</w:t>
+        <w:t xml:space="preserve">Questão 34: Recuperar dados criptografados no </w:t>
+      </w:r>
+      <w:proofErr w:type="spellStart"/>
+      <w:r>
+        <w:rPr>
+          <w:b/>
+          <w:bCs/>
+        </w:rPr>
+        <w:t>Amazon</w:t>
+      </w:r>
+      <w:proofErr w:type="spellEnd"/>
+      <w:r>
+        <w:rPr>
+          <w:b/>
+          <w:bCs/>
+        </w:rPr>
+        <w:t xml:space="preserve"> S3 após a exclusão acidental de uma chave AWS KMS.</w:t>
       </w:r>
     </w:p>
     <w:p>
@@ -1921,7 +3337,23 @@
           <w:b/>
           <w:bCs/>
         </w:rPr>
-        <w:t>Questão 36: Identificar os tipos de volume de armazenamento que NÃO podem ser usados como volumes de inicialização para instâncias Amazon EC2.</w:t>
+        <w:t xml:space="preserve">Questão 36: Identificar os tipos de volume de armazenamento que NÃO podem ser usados como volumes de inicialização para instâncias </w:t>
+      </w:r>
+      <w:proofErr w:type="spellStart"/>
+      <w:r>
+        <w:rPr>
+          <w:b/>
+          <w:bCs/>
+        </w:rPr>
+        <w:t>Amazon</w:t>
+      </w:r>
+      <w:proofErr w:type="spellEnd"/>
+      <w:r>
+        <w:rPr>
+          <w:b/>
+          <w:bCs/>
+        </w:rPr>
+        <w:t xml:space="preserve"> EC2.</w:t>
       </w:r>
     </w:p>
     <w:p>
@@ -1937,7 +3369,15 @@
         <w:t>Resposta Correta:</w:t>
       </w:r>
       <w:r>
-        <w:t xml:space="preserve"> Unidade de disco rígido otimizada para throughput (st1) e Unidade de disco rígido fria (sc1).</w:t>
+        <w:t xml:space="preserve"> Unidade de disco rígido otimizada para </w:t>
+      </w:r>
+      <w:proofErr w:type="spellStart"/>
+      <w:r>
+        <w:t>throughput</w:t>
+      </w:r>
+      <w:proofErr w:type="spellEnd"/>
+      <w:r>
+        <w:t xml:space="preserve"> (st1) e Unidade de disco rígido fria (sc1).</w:t>
       </w:r>
     </w:p>
     <w:p>
@@ -1975,7 +3415,23 @@
           <w:b/>
           <w:bCs/>
         </w:rPr>
-        <w:t>Questão 37: Construir um serviço de carro como sensor totalmente serverless, com provisionamento e gerenciamento automáticos para volumes variáveis de dados.</w:t>
+        <w:t xml:space="preserve">Questão 37: Construir um serviço de carro como sensor totalmente </w:t>
+      </w:r>
+      <w:proofErr w:type="spellStart"/>
+      <w:r>
+        <w:rPr>
+          <w:b/>
+          <w:bCs/>
+        </w:rPr>
+        <w:t>serverless</w:t>
+      </w:r>
+      <w:proofErr w:type="spellEnd"/>
+      <w:r>
+        <w:rPr>
+          <w:b/>
+          <w:bCs/>
+        </w:rPr>
+        <w:t>, com provisionamento e gerenciamento automáticos para volumes variáveis de dados.</w:t>
       </w:r>
     </w:p>
     <w:p>
@@ -1991,7 +3447,23 @@
         <w:t>Resposta Correta:</w:t>
       </w:r>
       <w:r>
-        <w:t xml:space="preserve"> Ingerir dados do sensor em uma fila padrão do Amazon SQS, processada por uma função AWS Lambda em lotes, e gravada em uma tabela DynamoDB dimensionada automaticamente.</w:t>
+        <w:t xml:space="preserve"> Ingerir dados do sensor em uma fila padrão do </w:t>
+      </w:r>
+      <w:proofErr w:type="spellStart"/>
+      <w:r>
+        <w:t>Amazon</w:t>
+      </w:r>
+      <w:proofErr w:type="spellEnd"/>
+      <w:r>
+        <w:t xml:space="preserve"> SQS, processada por uma função AWS Lambda em lotes, e gravada em uma tabela </w:t>
+      </w:r>
+      <w:proofErr w:type="spellStart"/>
+      <w:r>
+        <w:t>DynamoDB</w:t>
+      </w:r>
+      <w:proofErr w:type="spellEnd"/>
+      <w:r>
+        <w:t xml:space="preserve"> dimensionada automaticamente.</w:t>
       </w:r>
     </w:p>
     <w:p>
@@ -2007,29 +3479,53 @@
         <w:t>Motivo:</w:t>
       </w:r>
       <w:r>
-        <w:t xml:space="preserve"> Essa arquitetura é totalmente serverless, escalando automaticamente para lidar com as variações de volume de dados sem a necessidade de provisionamento manual.</w:t>
-      </w:r>
-    </w:p>
-    <w:p>
-      <w:pPr>
-        <w:jc w:val="both"/>
-      </w:pPr>
-    </w:p>
-    <w:p>
-      <w:pPr>
-        <w:ind w:left="360"/>
-        <w:jc w:val="both"/>
-        <w:rPr>
-          <w:b/>
-          <w:bCs/>
-        </w:rPr>
-      </w:pPr>
-      <w:r>
-        <w:rPr>
-          <w:b/>
-          <w:bCs/>
-        </w:rPr>
-        <w:t>Questão 38: Reduzir custos de armazenamento de ativos recriáveis no Amazon S3 que têm alta frequência de acesso inicial e depois caem drasticamente, mas precisam de acesso rápido.</w:t>
+        <w:t xml:space="preserve"> Essa arquitetura é totalmente </w:t>
+      </w:r>
+      <w:proofErr w:type="spellStart"/>
+      <w:r>
+        <w:t>serverless</w:t>
+      </w:r>
+      <w:proofErr w:type="spellEnd"/>
+      <w:r>
+        <w:t>, escalando automaticamente para lidar com as variações de volume de dados sem a necessidade de provisionamento manual.</w:t>
+      </w:r>
+    </w:p>
+    <w:p>
+      <w:pPr>
+        <w:jc w:val="both"/>
+      </w:pPr>
+    </w:p>
+    <w:p>
+      <w:pPr>
+        <w:ind w:left="360"/>
+        <w:jc w:val="both"/>
+        <w:rPr>
+          <w:b/>
+          <w:bCs/>
+        </w:rPr>
+      </w:pPr>
+      <w:r>
+        <w:rPr>
+          <w:b/>
+          <w:bCs/>
+        </w:rPr>
+        <w:t xml:space="preserve">Questão 38: Reduzir custos de armazenamento de ativos recriáveis no </w:t>
+      </w:r>
+      <w:proofErr w:type="spellStart"/>
+      <w:r>
+        <w:rPr>
+          <w:b/>
+          <w:bCs/>
+        </w:rPr>
+        <w:t>Amazon</w:t>
+      </w:r>
+      <w:proofErr w:type="spellEnd"/>
+      <w:r>
+        <w:rPr>
+          <w:b/>
+          <w:bCs/>
+        </w:rPr>
+        <w:t xml:space="preserve"> S3 que têm alta frequência de acesso inicial e depois caem drasticamente, mas precisam de acesso rápido.</w:t>
       </w:r>
     </w:p>
     <w:p>
@@ -2045,7 +3541,31 @@
         <w:t>Resposta Correta:</w:t>
       </w:r>
       <w:r>
-        <w:t xml:space="preserve"> Configurar uma política de ciclo de vida para transicionar objetos para o Amazon S3 One Zone-IA após 30 dias.</w:t>
+        <w:t xml:space="preserve"> Configurar uma política de ciclo de vida para transicionar objetos para o </w:t>
+      </w:r>
+      <w:proofErr w:type="spellStart"/>
+      <w:r>
+        <w:t>Amazon</w:t>
+      </w:r>
+      <w:proofErr w:type="spellEnd"/>
+      <w:r>
+        <w:t xml:space="preserve"> S3 </w:t>
+      </w:r>
+      <w:proofErr w:type="spellStart"/>
+      <w:r>
+        <w:t>One</w:t>
+      </w:r>
+      <w:proofErr w:type="spellEnd"/>
+      <w:r>
+        <w:t xml:space="preserve"> </w:t>
+      </w:r>
+      <w:proofErr w:type="spellStart"/>
+      <w:r>
+        <w:t>Zone-IA</w:t>
+      </w:r>
+      <w:proofErr w:type="spellEnd"/>
+      <w:r>
+        <w:t xml:space="preserve"> após 30 dias.</w:t>
       </w:r>
     </w:p>
     <w:p>
@@ -2061,29 +3581,61 @@
         <w:t>Motivo:</w:t>
       </w:r>
       <w:r>
-        <w:t xml:space="preserve"> O S3 One Zone-IA é mais econômico para dados acessados infrequentemente, e a política de ciclo de vida automatiza a mudança de classe de armazenamento após o período de acesso intenso, reduzindo custos.</w:t>
-      </w:r>
-    </w:p>
-    <w:p>
-      <w:pPr>
-        <w:jc w:val="both"/>
-      </w:pPr>
-    </w:p>
-    <w:p>
-      <w:pPr>
-        <w:ind w:left="360"/>
-        <w:jc w:val="both"/>
-        <w:rPr>
-          <w:b/>
-          <w:bCs/>
-        </w:rPr>
-      </w:pPr>
-      <w:r>
-        <w:rPr>
-          <w:b/>
-          <w:bCs/>
-        </w:rPr>
-        <w:t>Questão 39: Tornar um aplicativo multicamadas (EC2, ALB, Auto Scaling, Aurora) mais resiliente a picos periódicos nas taxas de solicitação.</w:t>
+        <w:t xml:space="preserve"> O S3 </w:t>
+      </w:r>
+      <w:proofErr w:type="spellStart"/>
+      <w:r>
+        <w:t>One</w:t>
+      </w:r>
+      <w:proofErr w:type="spellEnd"/>
+      <w:r>
+        <w:t xml:space="preserve"> </w:t>
+      </w:r>
+      <w:proofErr w:type="spellStart"/>
+      <w:r>
+        <w:t>Zone-IA</w:t>
+      </w:r>
+      <w:proofErr w:type="spellEnd"/>
+      <w:r>
+        <w:t xml:space="preserve"> é mais econômico para dados acessados infrequentemente, e a política de ciclo de vida automatiza a mudança de classe de armazenamento após o período de acesso intenso, reduzindo custos.</w:t>
+      </w:r>
+    </w:p>
+    <w:p>
+      <w:pPr>
+        <w:jc w:val="both"/>
+      </w:pPr>
+    </w:p>
+    <w:p>
+      <w:pPr>
+        <w:ind w:left="360"/>
+        <w:jc w:val="both"/>
+        <w:rPr>
+          <w:b/>
+          <w:bCs/>
+        </w:rPr>
+      </w:pPr>
+      <w:r>
+        <w:rPr>
+          <w:b/>
+          <w:bCs/>
+        </w:rPr>
+        <w:t xml:space="preserve">Questão 39: Tornar um aplicativo multicamadas (EC2, ALB, Auto </w:t>
+      </w:r>
+      <w:proofErr w:type="spellStart"/>
+      <w:r>
+        <w:rPr>
+          <w:b/>
+          <w:bCs/>
+        </w:rPr>
+        <w:t>Scaling</w:t>
+      </w:r>
+      <w:proofErr w:type="spellEnd"/>
+      <w:r>
+        <w:rPr>
+          <w:b/>
+          <w:bCs/>
+        </w:rPr>
+        <w:t>, Aurora) mais resiliente a picos periódicos nas taxas de solicitação.</w:t>
       </w:r>
     </w:p>
     <w:p>
@@ -2099,7 +3651,55 @@
         <w:t>Resposta Correta:</w:t>
       </w:r>
       <w:r>
-        <w:t xml:space="preserve"> Usar a réplica do Amazon Aurora e a distribuição do Amazon CloudFront na frente do Application Load Balancer.</w:t>
+        <w:t xml:space="preserve"> Usar a réplica do </w:t>
+      </w:r>
+      <w:proofErr w:type="spellStart"/>
+      <w:r>
+        <w:t>Amazon</w:t>
+      </w:r>
+      <w:proofErr w:type="spellEnd"/>
+      <w:r>
+        <w:t xml:space="preserve"> Aurora e a distribuição do </w:t>
+      </w:r>
+      <w:proofErr w:type="spellStart"/>
+      <w:r>
+        <w:t>Amazon</w:t>
+      </w:r>
+      <w:proofErr w:type="spellEnd"/>
+      <w:r>
+        <w:t xml:space="preserve"> </w:t>
+      </w:r>
+      <w:proofErr w:type="spellStart"/>
+      <w:r>
+        <w:t>CloudFront</w:t>
+      </w:r>
+      <w:proofErr w:type="spellEnd"/>
+      <w:r>
+        <w:t xml:space="preserve"> na frente do </w:t>
+      </w:r>
+      <w:proofErr w:type="spellStart"/>
+      <w:r>
+        <w:t>Application</w:t>
+      </w:r>
+      <w:proofErr w:type="spellEnd"/>
+      <w:r>
+        <w:t xml:space="preserve"> </w:t>
+      </w:r>
+      <w:proofErr w:type="spellStart"/>
+      <w:r>
+        <w:t>Load</w:t>
+      </w:r>
+      <w:proofErr w:type="spellEnd"/>
+      <w:r>
+        <w:t xml:space="preserve"> </w:t>
+      </w:r>
+      <w:proofErr w:type="spellStart"/>
+      <w:r>
+        <w:t>Balancer</w:t>
+      </w:r>
+      <w:proofErr w:type="spellEnd"/>
+      <w:r>
+        <w:t>.</w:t>
       </w:r>
     </w:p>
     <w:p>
@@ -2115,7 +3715,15 @@
         <w:t>Motivo:</w:t>
       </w:r>
       <w:r>
-        <w:t xml:space="preserve"> A réplica do Aurora aumenta a capacidade de leitura do banco de dados, e o CloudFront (CDN) armazena conteúdo em cache e distribui tráfego, reduzindo a carga nos servidores de aplicação e melhorando a resiliência.</w:t>
+        <w:t xml:space="preserve"> A réplica do Aurora aumenta a capacidade de leitura do banco de dados, e o </w:t>
+      </w:r>
+      <w:proofErr w:type="spellStart"/>
+      <w:r>
+        <w:t>CloudFront</w:t>
+      </w:r>
+      <w:proofErr w:type="spellEnd"/>
+      <w:r>
+        <w:t xml:space="preserve"> (CDN) armazena conteúdo em cache e distribui tráfego, reduzindo a carga nos servidores de aplicação e melhorando a resiliência.</w:t>
       </w:r>
     </w:p>
     <w:p>
@@ -2143,18 +3751,61 @@
     <w:p>
       <w:pPr>
         <w:ind w:left="360"/>
-        <w:jc w:val="both"/>
-      </w:pPr>
-      <w:r>
-        <w:rPr>
-          <w:b/>
-          <w:bCs/>
-        </w:rPr>
-        <w:t>Serviços/Conceitos:</w:t>
-      </w:r>
-      <w:r>
-        <w:t xml:space="preserve"> Banco de dados global, Dados regionais vs. globais, Amazon Aurora Global Database.</w:t>
-      </w:r>
+      </w:pPr>
+      <w:r>
+        <w:rPr>
+          <w:b/>
+          <w:bCs/>
+        </w:rPr>
+        <w:t>Resposta Correta:</w:t>
+      </w:r>
+      <w:r>
+        <w:rPr>
+          <w:b/>
+          <w:bCs/>
+        </w:rPr>
+        <w:t xml:space="preserve"> </w:t>
+      </w:r>
+      <w:r>
+        <w:t xml:space="preserve">Usar um </w:t>
+      </w:r>
+      <w:proofErr w:type="spellStart"/>
+      <w:r>
+        <w:t>Amazon</w:t>
+      </w:r>
+      <w:proofErr w:type="spellEnd"/>
+      <w:r>
+        <w:t xml:space="preserve"> Aurora Global </w:t>
+      </w:r>
+      <w:proofErr w:type="spellStart"/>
+      <w:r>
+        <w:t>Database</w:t>
+      </w:r>
+      <w:proofErr w:type="spellEnd"/>
+      <w:r>
+        <w:t xml:space="preserve"> para a tabela games e </w:t>
+      </w:r>
+      <w:proofErr w:type="spellStart"/>
+      <w:r>
+        <w:t>Amazon</w:t>
+      </w:r>
+      <w:proofErr w:type="spellEnd"/>
+      <w:r>
+        <w:t xml:space="preserve"> Aurora para as tabelas </w:t>
+      </w:r>
+      <w:proofErr w:type="spellStart"/>
+      <w:r>
+        <w:t>users</w:t>
+      </w:r>
+      <w:proofErr w:type="spellEnd"/>
+      <w:r>
+        <w:t xml:space="preserve"> e </w:t>
+      </w:r>
+      <w:proofErr w:type="spellStart"/>
+      <w:r>
+        <w:t>games_played</w:t>
+      </w:r>
+      <w:proofErr w:type="spellEnd"/>
     </w:p>
     <w:p>
       <w:pPr>
@@ -2169,45 +3820,69 @@
         <w:t>Motivo:</w:t>
       </w:r>
       <w:r>
-        <w:t xml:space="preserve"> O Aurora Global Database oferece replicação rápida e baixa latência para acesso global, enquanto o Aurora padrão atende aos requisitos regionais.</w:t>
-      </w:r>
-    </w:p>
-    <w:p>
-      <w:pPr>
-        <w:jc w:val="both"/>
-      </w:pPr>
-    </w:p>
-    <w:p>
-      <w:pPr>
-        <w:ind w:left="360"/>
-        <w:jc w:val="both"/>
-        <w:rPr>
-          <w:b/>
-          <w:bCs/>
-        </w:rPr>
-      </w:pPr>
-      <w:r>
-        <w:rPr>
-          <w:b/>
-          <w:bCs/>
-        </w:rPr>
-        <w:t>Questão 41: Recurso de um bucket Amazon S3 que só pode ser suspenso e não desabilitado depois de habilitado.</w:t>
-      </w:r>
-    </w:p>
-    <w:p>
-      <w:pPr>
-        <w:ind w:left="360"/>
-        <w:jc w:val="both"/>
-      </w:pPr>
-      <w:r>
-        <w:rPr>
-          <w:b/>
-          <w:bCs/>
-        </w:rPr>
-        <w:t>Serviços/Conceitos:</w:t>
-      </w:r>
-      <w:r>
-        <w:t xml:space="preserve"> Amazon S3, Controle de versão (Versioning).</w:t>
+        <w:t xml:space="preserve"> O Aurora Global </w:t>
+      </w:r>
+      <w:proofErr w:type="spellStart"/>
+      <w:r>
+        <w:t>Database</w:t>
+      </w:r>
+      <w:proofErr w:type="spellEnd"/>
+      <w:r>
+        <w:t xml:space="preserve"> oferece replicação rápida e baixa latência para acesso global, enquanto o Aurora padrão atende aos requisitos regionais.</w:t>
+      </w:r>
+    </w:p>
+    <w:p>
+      <w:pPr>
+        <w:jc w:val="both"/>
+      </w:pPr>
+    </w:p>
+    <w:p>
+      <w:pPr>
+        <w:ind w:left="360"/>
+        <w:jc w:val="both"/>
+        <w:rPr>
+          <w:b/>
+          <w:bCs/>
+        </w:rPr>
+      </w:pPr>
+      <w:r>
+        <w:rPr>
+          <w:b/>
+          <w:bCs/>
+        </w:rPr>
+        <w:t xml:space="preserve">Questão 41: Recurso de um </w:t>
+      </w:r>
+      <w:proofErr w:type="spellStart"/>
+      <w:r>
+        <w:rPr>
+          <w:b/>
+          <w:bCs/>
+        </w:rPr>
+        <w:t>bucket</w:t>
+      </w:r>
+      <w:proofErr w:type="spellEnd"/>
+      <w:r>
+        <w:rPr>
+          <w:b/>
+          <w:bCs/>
+        </w:rPr>
+        <w:t xml:space="preserve"> </w:t>
+      </w:r>
+      <w:proofErr w:type="spellStart"/>
+      <w:r>
+        <w:rPr>
+          <w:b/>
+          <w:bCs/>
+        </w:rPr>
+        <w:t>Amazon</w:t>
+      </w:r>
+      <w:proofErr w:type="spellEnd"/>
+      <w:r>
+        <w:rPr>
+          <w:b/>
+          <w:bCs/>
+        </w:rPr>
+        <w:t xml:space="preserve"> S3 que só pode ser suspenso e não desabilitado depois de habilitado.</w:t>
       </w:r>
     </w:p>
     <w:p>
@@ -2239,7 +3914,15 @@
         <w:t>Motivo:</w:t>
       </w:r>
       <w:r>
-        <w:t xml:space="preserve"> Uma vez habilitado, o versionamento em um bucket S3 só pode ser suspenso, não completamente desabilitado, para preservar o histórico de versões dos objetos.</w:t>
+        <w:t xml:space="preserve"> Uma vez habilitado, o versionamento em um </w:t>
+      </w:r>
+      <w:proofErr w:type="spellStart"/>
+      <w:r>
+        <w:t>bucket</w:t>
+      </w:r>
+      <w:proofErr w:type="spellEnd"/>
+      <w:r>
+        <w:t xml:space="preserve"> S3 só pode ser suspenso, não completamente desabilitado, para preservar o histórico de versões dos objetos.</w:t>
       </w:r>
     </w:p>
     <w:p>
@@ -2277,7 +3960,39 @@
         <w:t>Resposta Correta:</w:t>
       </w:r>
       <w:r>
-        <w:t xml:space="preserve"> Aproveitar o Amazon API Gateway com o Amazon Kinesis Data Analytics.</w:t>
+        <w:t xml:space="preserve"> Aproveitar o </w:t>
+      </w:r>
+      <w:proofErr w:type="spellStart"/>
+      <w:r>
+        <w:t>Amazon</w:t>
+      </w:r>
+      <w:proofErr w:type="spellEnd"/>
+      <w:r>
+        <w:t xml:space="preserve"> API Gateway com o </w:t>
+      </w:r>
+      <w:proofErr w:type="spellStart"/>
+      <w:r>
+        <w:t>Amazon</w:t>
+      </w:r>
+      <w:proofErr w:type="spellEnd"/>
+      <w:r>
+        <w:t xml:space="preserve"> </w:t>
+      </w:r>
+      <w:proofErr w:type="spellStart"/>
+      <w:r>
+        <w:t>Kinesis</w:t>
+      </w:r>
+      <w:proofErr w:type="spellEnd"/>
+      <w:r>
+        <w:t xml:space="preserve"> Data </w:t>
+      </w:r>
+      <w:proofErr w:type="spellStart"/>
+      <w:r>
+        <w:t>Analytics</w:t>
+      </w:r>
+      <w:proofErr w:type="spellEnd"/>
+      <w:r>
+        <w:t>.</w:t>
       </w:r>
     </w:p>
     <w:p>
@@ -2293,7 +4008,23 @@
         <w:t>Motivo:</w:t>
       </w:r>
       <w:r>
-        <w:t xml:space="preserve"> O API Gateway fornece a interface REST para acesso aos dados, e o Kinesis Data Analytics pode processar e analisar fluxos de dados em tempo real, disponibilizando as localizações dos caminhões.</w:t>
+        <w:t xml:space="preserve"> O API Gateway fornece a interface REST para acesso aos dados, e o </w:t>
+      </w:r>
+      <w:proofErr w:type="spellStart"/>
+      <w:r>
+        <w:t>Kinesis</w:t>
+      </w:r>
+      <w:proofErr w:type="spellEnd"/>
+      <w:r>
+        <w:t xml:space="preserve"> Data </w:t>
+      </w:r>
+      <w:proofErr w:type="spellStart"/>
+      <w:r>
+        <w:t>Analytics</w:t>
+      </w:r>
+      <w:proofErr w:type="spellEnd"/>
+      <w:r>
+        <w:t xml:space="preserve"> pode processar e analisar fluxos de dados em tempo real, disponibilizando as localizações dos caminhões.</w:t>
       </w:r>
     </w:p>
     <w:p>
@@ -2331,7 +4062,23 @@
         <w:t>Resposta Correta:</w:t>
       </w:r>
       <w:r>
-        <w:t xml:space="preserve"> Usar o Amazon CloudFront com uma origem personalizada apontando para os servidores locais.</w:t>
+        <w:t xml:space="preserve"> Usar o </w:t>
+      </w:r>
+      <w:proofErr w:type="spellStart"/>
+      <w:r>
+        <w:t>Amazon</w:t>
+      </w:r>
+      <w:proofErr w:type="spellEnd"/>
+      <w:r>
+        <w:t xml:space="preserve"> </w:t>
+      </w:r>
+      <w:proofErr w:type="spellStart"/>
+      <w:r>
+        <w:t>CloudFront</w:t>
+      </w:r>
+      <w:proofErr w:type="spellEnd"/>
+      <w:r>
+        <w:t xml:space="preserve"> com uma origem personalizada apontando para os servidores locais.</w:t>
       </w:r>
     </w:p>
     <w:p>
@@ -2347,7 +4094,23 @@
         <w:t>Motivo:</w:t>
       </w:r>
       <w:r>
-        <w:t xml:space="preserve"> O CloudFront atua como um CDN global, armazenando em cache o conteúdo perto dos usuários na Ásia e reduzindo a latência, mesmo com o backend permanecendo nos EUA.</w:t>
+        <w:t xml:space="preserve"> O </w:t>
+      </w:r>
+      <w:proofErr w:type="spellStart"/>
+      <w:r>
+        <w:t>CloudFront</w:t>
+      </w:r>
+      <w:proofErr w:type="spellEnd"/>
+      <w:r>
+        <w:t xml:space="preserve"> atua como um CDN global, armazenando em cache o conteúdo perto dos usuários na Ásia e reduzindo a latência, mesmo com o </w:t>
+      </w:r>
+      <w:proofErr w:type="spellStart"/>
+      <w:r>
+        <w:t>backend</w:t>
+      </w:r>
+      <w:proofErr w:type="spellEnd"/>
+      <w:r>
+        <w:t xml:space="preserve"> permanecendo nos EUA.</w:t>
       </w:r>
     </w:p>
     <w:p>
@@ -2385,7 +4148,55 @@
         <w:t>Resposta Correta:</w:t>
       </w:r>
       <w:r>
-        <w:t xml:space="preserve"> Potencializar a tabela de classificação ao vivo e sob demanda usando o Amazon DynamoDB com o DynamoDB Accelerator (DAX) e o Amazon ElastiCache para Redis.</w:t>
+        <w:t xml:space="preserve"> Potencializar a tabela de classificação ao vivo e sob demanda usando o </w:t>
+      </w:r>
+      <w:proofErr w:type="spellStart"/>
+      <w:r>
+        <w:t>Amazon</w:t>
+      </w:r>
+      <w:proofErr w:type="spellEnd"/>
+      <w:r>
+        <w:t xml:space="preserve"> </w:t>
+      </w:r>
+      <w:proofErr w:type="spellStart"/>
+      <w:r>
+        <w:t>DynamoDB</w:t>
+      </w:r>
+      <w:proofErr w:type="spellEnd"/>
+      <w:r>
+        <w:t xml:space="preserve"> com o </w:t>
+      </w:r>
+      <w:proofErr w:type="spellStart"/>
+      <w:r>
+        <w:t>DynamoDB</w:t>
+      </w:r>
+      <w:proofErr w:type="spellEnd"/>
+      <w:r>
+        <w:t xml:space="preserve"> </w:t>
+      </w:r>
+      <w:proofErr w:type="spellStart"/>
+      <w:r>
+        <w:t>Accelerator</w:t>
+      </w:r>
+      <w:proofErr w:type="spellEnd"/>
+      <w:r>
+        <w:t xml:space="preserve"> (DAX) e o </w:t>
+      </w:r>
+      <w:proofErr w:type="spellStart"/>
+      <w:r>
+        <w:t>Amazon</w:t>
+      </w:r>
+      <w:proofErr w:type="spellEnd"/>
+      <w:r>
+        <w:t xml:space="preserve"> </w:t>
+      </w:r>
+      <w:proofErr w:type="spellStart"/>
+      <w:r>
+        <w:t>ElastiCache</w:t>
+      </w:r>
+      <w:proofErr w:type="spellEnd"/>
+      <w:r>
+        <w:t xml:space="preserve"> para Redis.</w:t>
       </w:r>
     </w:p>
     <w:p>
@@ -2401,29 +4212,69 @@
         <w:t>Motivo:</w:t>
       </w:r>
       <w:r>
-        <w:t xml:space="preserve"> Ambos DAX e ElastiCache fornecem cache em memória para baixa latência e alta disponibilidade, sendo ideais para cargas de trabalho de leitura intensiva como placares em tempo real.</w:t>
-      </w:r>
-    </w:p>
-    <w:p>
-      <w:pPr>
-        <w:jc w:val="both"/>
-      </w:pPr>
-    </w:p>
-    <w:p>
-      <w:pPr>
-        <w:ind w:left="360"/>
-        <w:jc w:val="both"/>
-        <w:rPr>
-          <w:b/>
-          <w:bCs/>
-        </w:rPr>
-      </w:pPr>
-      <w:r>
-        <w:rPr>
-          <w:b/>
-          <w:bCs/>
-        </w:rPr>
-        <w:t>Questão 45: Adicionar uma camada de cache a um banco de dados Amazon DynamoDB que requer alta taxa de solicitação, baixa latência e alta confiabilidade para altos volumes de leitura.</w:t>
+        <w:t xml:space="preserve"> Ambos DAX e </w:t>
+      </w:r>
+      <w:proofErr w:type="spellStart"/>
+      <w:r>
+        <w:t>ElastiCache</w:t>
+      </w:r>
+      <w:proofErr w:type="spellEnd"/>
+      <w:r>
+        <w:t xml:space="preserve"> fornecem cache em memória para baixa latência e alta disponibilidade, sendo ideais para cargas de trabalho de leitura intensiva como placares em tempo real.</w:t>
+      </w:r>
+    </w:p>
+    <w:p>
+      <w:pPr>
+        <w:jc w:val="both"/>
+      </w:pPr>
+    </w:p>
+    <w:p>
+      <w:pPr>
+        <w:ind w:left="360"/>
+        <w:jc w:val="both"/>
+        <w:rPr>
+          <w:b/>
+          <w:bCs/>
+        </w:rPr>
+      </w:pPr>
+      <w:r>
+        <w:rPr>
+          <w:b/>
+          <w:bCs/>
+        </w:rPr>
+        <w:t xml:space="preserve">Questão 45: Adicionar uma camada de cache a um banco de dados </w:t>
+      </w:r>
+      <w:proofErr w:type="spellStart"/>
+      <w:r>
+        <w:rPr>
+          <w:b/>
+          <w:bCs/>
+        </w:rPr>
+        <w:t>Amazon</w:t>
+      </w:r>
+      <w:proofErr w:type="spellEnd"/>
+      <w:r>
+        <w:rPr>
+          <w:b/>
+          <w:bCs/>
+        </w:rPr>
+        <w:t xml:space="preserve"> </w:t>
+      </w:r>
+      <w:proofErr w:type="spellStart"/>
+      <w:r>
+        <w:rPr>
+          <w:b/>
+          <w:bCs/>
+        </w:rPr>
+        <w:t>DynamoDB</w:t>
+      </w:r>
+      <w:proofErr w:type="spellEnd"/>
+      <w:r>
+        <w:rPr>
+          <w:b/>
+          <w:bCs/>
+        </w:rPr>
+        <w:t xml:space="preserve"> que requer alta taxa de solicitação, baixa latência e alta confiabilidade para altos volumes de leitura.</w:t>
       </w:r>
     </w:p>
     <w:p>
@@ -2439,7 +4290,47 @@
         <w:t>Resposta Correta:</w:t>
       </w:r>
       <w:r>
-        <w:t xml:space="preserve"> Amazon ElastiCache e Amazon DynamoDB Accelerator (DAX).</w:t>
+        <w:t xml:space="preserve"> </w:t>
+      </w:r>
+      <w:proofErr w:type="spellStart"/>
+      <w:r>
+        <w:t>Amazon</w:t>
+      </w:r>
+      <w:proofErr w:type="spellEnd"/>
+      <w:r>
+        <w:t xml:space="preserve"> </w:t>
+      </w:r>
+      <w:proofErr w:type="spellStart"/>
+      <w:r>
+        <w:t>ElastiCache</w:t>
+      </w:r>
+      <w:proofErr w:type="spellEnd"/>
+      <w:r>
+        <w:t xml:space="preserve"> e </w:t>
+      </w:r>
+      <w:proofErr w:type="spellStart"/>
+      <w:r>
+        <w:t>Amazon</w:t>
+      </w:r>
+      <w:proofErr w:type="spellEnd"/>
+      <w:r>
+        <w:t xml:space="preserve"> </w:t>
+      </w:r>
+      <w:proofErr w:type="spellStart"/>
+      <w:r>
+        <w:t>DynamoDB</w:t>
+      </w:r>
+      <w:proofErr w:type="spellEnd"/>
+      <w:r>
+        <w:t xml:space="preserve"> </w:t>
+      </w:r>
+      <w:proofErr w:type="spellStart"/>
+      <w:r>
+        <w:t>Accelerator</w:t>
+      </w:r>
+      <w:proofErr w:type="spellEnd"/>
+      <w:r>
+        <w:t xml:space="preserve"> (DAX).</w:t>
       </w:r>
     </w:p>
     <w:p>
@@ -2456,29 +4347,77 @@
         <w:t>Motivo:</w:t>
       </w:r>
       <w:r>
-        <w:t xml:space="preserve"> Tanto o ElastiCache (para cache geral) quanto o DAX (específico para DynamoDB) são soluções de cache em memória que podem lidar com altos volumes de leitura e fornecer baixa latência previsível.</w:t>
-      </w:r>
-    </w:p>
-    <w:p>
-      <w:pPr>
-        <w:jc w:val="both"/>
-      </w:pPr>
-    </w:p>
-    <w:p>
-      <w:pPr>
-        <w:ind w:left="360"/>
-        <w:jc w:val="both"/>
-        <w:rPr>
-          <w:b/>
-          <w:bCs/>
-        </w:rPr>
-      </w:pPr>
-      <w:r>
-        <w:rPr>
-          <w:b/>
-          <w:bCs/>
-        </w:rPr>
-        <w:t>Questão 46: Identificar qual réplica de leitura do Amazon Aurora será promovida em caso de failover, dadas as prioridades e tamanhos de instância.</w:t>
+        <w:t xml:space="preserve"> Tanto o </w:t>
+      </w:r>
+      <w:proofErr w:type="spellStart"/>
+      <w:r>
+        <w:t>ElastiCache</w:t>
+      </w:r>
+      <w:proofErr w:type="spellEnd"/>
+      <w:r>
+        <w:t xml:space="preserve"> (para cache geral) quanto o DAX (específico para </w:t>
+      </w:r>
+      <w:proofErr w:type="spellStart"/>
+      <w:r>
+        <w:t>DynamoDB</w:t>
+      </w:r>
+      <w:proofErr w:type="spellEnd"/>
+      <w:r>
+        <w:t>) são soluções de cache em memória que podem lidar com altos volumes de leitura e fornecer baixa latência previsível.</w:t>
+      </w:r>
+    </w:p>
+    <w:p>
+      <w:pPr>
+        <w:jc w:val="both"/>
+      </w:pPr>
+    </w:p>
+    <w:p>
+      <w:pPr>
+        <w:ind w:left="360"/>
+        <w:jc w:val="both"/>
+        <w:rPr>
+          <w:b/>
+          <w:bCs/>
+        </w:rPr>
+      </w:pPr>
+      <w:r>
+        <w:rPr>
+          <w:b/>
+          <w:bCs/>
+        </w:rPr>
+        <w:t xml:space="preserve">Questão 46: Identificar qual réplica de leitura do </w:t>
+      </w:r>
+      <w:proofErr w:type="spellStart"/>
+      <w:r>
+        <w:rPr>
+          <w:b/>
+          <w:bCs/>
+        </w:rPr>
+        <w:t>Amazon</w:t>
+      </w:r>
+      <w:proofErr w:type="spellEnd"/>
+      <w:r>
+        <w:rPr>
+          <w:b/>
+          <w:bCs/>
+        </w:rPr>
+        <w:t xml:space="preserve"> Aurora será promovida em caso de </w:t>
+      </w:r>
+      <w:proofErr w:type="spellStart"/>
+      <w:r>
+        <w:rPr>
+          <w:b/>
+          <w:bCs/>
+        </w:rPr>
+        <w:t>failover</w:t>
+      </w:r>
+      <w:proofErr w:type="spellEnd"/>
+      <w:r>
+        <w:rPr>
+          <w:b/>
+          <w:bCs/>
+        </w:rPr>
+        <w:t>, dadas as prioridades e tamanhos de instância.</w:t>
       </w:r>
     </w:p>
     <w:p>
@@ -2494,7 +4433,15 @@
         <w:t>Resposta Correta:</w:t>
       </w:r>
       <w:r>
-        <w:t xml:space="preserve"> Nível 1 (32 terabytes).</w:t>
+        <w:t xml:space="preserve"> Nível 1 (32 </w:t>
+      </w:r>
+      <w:proofErr w:type="spellStart"/>
+      <w:r>
+        <w:t>terabytes</w:t>
+      </w:r>
+      <w:proofErr w:type="spellEnd"/>
+      <w:r>
+        <w:t>).</w:t>
       </w:r>
     </w:p>
     <w:p>
@@ -2510,29 +4457,77 @@
         <w:t>Motivo:</w:t>
       </w:r>
       <w:r>
-        <w:t xml:space="preserve"> O Amazon Aurora prioriza a réplica de leitura com a maior prioridade de promoção (número mais baixo, ex: Nível 1) e, em caso de empate, aquela com o maior tamanho de instância.</w:t>
-      </w:r>
-    </w:p>
-    <w:p>
-      <w:pPr>
-        <w:jc w:val="both"/>
-      </w:pPr>
-    </w:p>
-    <w:p>
-      <w:pPr>
-        <w:ind w:left="360"/>
-        <w:jc w:val="both"/>
-        <w:rPr>
-          <w:b/>
-          <w:bCs/>
-        </w:rPr>
-      </w:pPr>
-      <w:r>
-        <w:rPr>
-          <w:b/>
-          <w:bCs/>
-        </w:rPr>
-        <w:t>Questão 47: Abordar a exclusão acidental de tabelas do Amazon DynamoDB por um desenvolvedor com acesso total, seguindo o princípio do menor privilégio.</w:t>
+        <w:t xml:space="preserve"> O </w:t>
+      </w:r>
+      <w:proofErr w:type="spellStart"/>
+      <w:r>
+        <w:t>Amazon</w:t>
+      </w:r>
+      <w:proofErr w:type="spellEnd"/>
+      <w:r>
+        <w:t xml:space="preserve"> Aurora prioriza a réplica de leitura com a maior prioridade de promoção (número mais baixo, </w:t>
+      </w:r>
+      <w:proofErr w:type="spellStart"/>
+      <w:r>
+        <w:t>ex</w:t>
+      </w:r>
+      <w:proofErr w:type="spellEnd"/>
+      <w:r>
+        <w:t>: Nível 1) e, em caso de empate, aquela com o maior tamanho de instância.</w:t>
+      </w:r>
+    </w:p>
+    <w:p>
+      <w:pPr>
+        <w:jc w:val="both"/>
+      </w:pPr>
+    </w:p>
+    <w:p>
+      <w:pPr>
+        <w:ind w:left="360"/>
+        <w:jc w:val="both"/>
+        <w:rPr>
+          <w:b/>
+          <w:bCs/>
+        </w:rPr>
+      </w:pPr>
+      <w:r>
+        <w:rPr>
+          <w:b/>
+          <w:bCs/>
+        </w:rPr>
+        <w:t xml:space="preserve">Questão 47: Abordar a exclusão acidental de tabelas do </w:t>
+      </w:r>
+      <w:proofErr w:type="spellStart"/>
+      <w:r>
+        <w:rPr>
+          <w:b/>
+          <w:bCs/>
+        </w:rPr>
+        <w:t>Amazon</w:t>
+      </w:r>
+      <w:proofErr w:type="spellEnd"/>
+      <w:r>
+        <w:rPr>
+          <w:b/>
+          <w:bCs/>
+        </w:rPr>
+        <w:t xml:space="preserve"> </w:t>
+      </w:r>
+      <w:proofErr w:type="spellStart"/>
+      <w:r>
+        <w:rPr>
+          <w:b/>
+          <w:bCs/>
+        </w:rPr>
+        <w:t>DynamoDB</w:t>
+      </w:r>
+      <w:proofErr w:type="spellEnd"/>
+      <w:r>
+        <w:rPr>
+          <w:b/>
+          <w:bCs/>
+        </w:rPr>
+        <w:t xml:space="preserve"> por um desenvolvedor com acesso total, seguindo o princípio do menor privilégio.</w:t>
       </w:r>
     </w:p>
     <w:p>
@@ -2586,7 +4581,55 @@
           <w:b/>
           <w:bCs/>
         </w:rPr>
-        <w:t>Questão 48: Custos de transferência de uma imagem de 3 GB para o Amazon S3 usando S3 Transfer Acceleration que não resultou em aceleração.</w:t>
+        <w:t xml:space="preserve">Questão 48: Custos de transferência de uma imagem de 3 GB para o </w:t>
+      </w:r>
+      <w:proofErr w:type="spellStart"/>
+      <w:r>
+        <w:rPr>
+          <w:b/>
+          <w:bCs/>
+        </w:rPr>
+        <w:t>Amazon</w:t>
+      </w:r>
+      <w:proofErr w:type="spellEnd"/>
+      <w:r>
+        <w:rPr>
+          <w:b/>
+          <w:bCs/>
+        </w:rPr>
+        <w:t xml:space="preserve"> S3 usando S3 </w:t>
+      </w:r>
+      <w:proofErr w:type="spellStart"/>
+      <w:r>
+        <w:rPr>
+          <w:b/>
+          <w:bCs/>
+        </w:rPr>
+        <w:t>Transfer</w:t>
+      </w:r>
+      <w:proofErr w:type="spellEnd"/>
+      <w:r>
+        <w:rPr>
+          <w:b/>
+          <w:bCs/>
+        </w:rPr>
+        <w:t xml:space="preserve"> </w:t>
+      </w:r>
+      <w:proofErr w:type="spellStart"/>
+      <w:r>
+        <w:rPr>
+          <w:b/>
+          <w:bCs/>
+        </w:rPr>
+        <w:t>Acceleration</w:t>
+      </w:r>
+      <w:proofErr w:type="spellEnd"/>
+      <w:r>
+        <w:rPr>
+          <w:b/>
+          <w:bCs/>
+        </w:rPr>
+        <w:t xml:space="preserve"> que não resultou em aceleração.</w:t>
       </w:r>
     </w:p>
     <w:p>
@@ -2618,7 +4661,23 @@
         <w:t>Motivo:</w:t>
       </w:r>
       <w:r>
-        <w:t xml:space="preserve"> Se o S3 Transfer Acceleration não resultar em uma transferência acelerada, nenhuma taxa adicional é cobrada pelo uso do serviço de aceleração.</w:t>
+        <w:t xml:space="preserve"> Se o S3 </w:t>
+      </w:r>
+      <w:proofErr w:type="spellStart"/>
+      <w:r>
+        <w:t>Transfer</w:t>
+      </w:r>
+      <w:proofErr w:type="spellEnd"/>
+      <w:r>
+        <w:t xml:space="preserve"> </w:t>
+      </w:r>
+      <w:proofErr w:type="spellStart"/>
+      <w:r>
+        <w:t>Acceleration</w:t>
+      </w:r>
+      <w:proofErr w:type="spellEnd"/>
+      <w:r>
+        <w:t xml:space="preserve"> não resultar em uma transferência acelerada, nenhuma taxa adicional é cobrada pelo uso do serviço de aceleração.</w:t>
       </w:r>
     </w:p>
     <w:p>
@@ -2676,33 +4735,105 @@
         <w:t>Motivo:</w:t>
       </w:r>
       <w:r>
-        <w:t xml:space="preserve"> O File Gateway permite que aplicações on-premises armazenem objetos no S3 por meio de uma interface NFS, fornecendo acesso eficiente e gerenciado aos dados na nuvem.</w:t>
-      </w:r>
-    </w:p>
-    <w:p>
-      <w:pPr>
-        <w:jc w:val="both"/>
-        <w:rPr>
-          <w:b/>
-          <w:bCs/>
-        </w:rPr>
-      </w:pPr>
-    </w:p>
-    <w:p>
-      <w:pPr>
-        <w:ind w:left="360"/>
-        <w:jc w:val="both"/>
-        <w:rPr>
-          <w:b/>
-          <w:bCs/>
-        </w:rPr>
-      </w:pPr>
-      <w:r>
-        <w:rPr>
-          <w:b/>
-          <w:bCs/>
-        </w:rPr>
-        <w:t>Questão 50: Roteamento de tráfego para vários microsserviços de back-end com base no caminho da URL do cabeçalho HTTP usando Application Load Balancer.</w:t>
+        <w:t xml:space="preserve"> O File Gateway permite que aplicações </w:t>
+      </w:r>
+      <w:proofErr w:type="spellStart"/>
+      <w:r>
+        <w:t>on-premises</w:t>
+      </w:r>
+      <w:proofErr w:type="spellEnd"/>
+      <w:r>
+        <w:t xml:space="preserve"> armazenem objetos no S3 por meio de uma interface NFS, fornecendo acesso eficiente e gerenciado aos dados na nuvem.</w:t>
+      </w:r>
+    </w:p>
+    <w:p>
+      <w:pPr>
+        <w:jc w:val="both"/>
+        <w:rPr>
+          <w:b/>
+          <w:bCs/>
+        </w:rPr>
+      </w:pPr>
+    </w:p>
+    <w:p>
+      <w:pPr>
+        <w:ind w:left="360"/>
+        <w:jc w:val="both"/>
+        <w:rPr>
+          <w:b/>
+          <w:bCs/>
+        </w:rPr>
+      </w:pPr>
+      <w:r>
+        <w:rPr>
+          <w:b/>
+          <w:bCs/>
+        </w:rPr>
+        <w:t xml:space="preserve">Questão 50: Roteamento de tráfego para vários microsserviços de </w:t>
+      </w:r>
+      <w:proofErr w:type="spellStart"/>
+      <w:r>
+        <w:rPr>
+          <w:b/>
+          <w:bCs/>
+        </w:rPr>
+        <w:t>back-end</w:t>
+      </w:r>
+      <w:proofErr w:type="spellEnd"/>
+      <w:r>
+        <w:rPr>
+          <w:b/>
+          <w:bCs/>
+        </w:rPr>
+        <w:t xml:space="preserve"> com base no caminho da URL do cabeçalho HTTP usando </w:t>
+      </w:r>
+      <w:proofErr w:type="spellStart"/>
+      <w:r>
+        <w:rPr>
+          <w:b/>
+          <w:bCs/>
+        </w:rPr>
+        <w:t>Application</w:t>
+      </w:r>
+      <w:proofErr w:type="spellEnd"/>
+      <w:r>
+        <w:rPr>
+          <w:b/>
+          <w:bCs/>
+        </w:rPr>
+        <w:t xml:space="preserve"> </w:t>
+      </w:r>
+      <w:proofErr w:type="spellStart"/>
+      <w:r>
+        <w:rPr>
+          <w:b/>
+          <w:bCs/>
+        </w:rPr>
+        <w:t>Load</w:t>
+      </w:r>
+      <w:proofErr w:type="spellEnd"/>
+      <w:r>
+        <w:rPr>
+          <w:b/>
+          <w:bCs/>
+        </w:rPr>
+        <w:t xml:space="preserve"> </w:t>
+      </w:r>
+      <w:proofErr w:type="spellStart"/>
+      <w:r>
+        <w:rPr>
+          <w:b/>
+          <w:bCs/>
+        </w:rPr>
+        <w:t>Balancer</w:t>
+      </w:r>
+      <w:proofErr w:type="spellEnd"/>
+      <w:r>
+        <w:rPr>
+          <w:b/>
+          <w:bCs/>
+        </w:rPr>
+        <w:t>.</w:t>
       </w:r>
     </w:p>
     <w:p>
@@ -2734,29 +4865,69 @@
         <w:t>Motivo:</w:t>
       </w:r>
       <w:r>
-        <w:t xml:space="preserve"> O Application Load Balancer suporta roteamento baseado em caminho, permitindo direcionar requisições para diferentes grupos de destino (microsserviços) com base na URL da requisição.</w:t>
-      </w:r>
-    </w:p>
-    <w:p>
-      <w:pPr>
-        <w:jc w:val="both"/>
-      </w:pPr>
-    </w:p>
-    <w:p>
-      <w:pPr>
-        <w:ind w:left="360"/>
-        <w:jc w:val="both"/>
-        <w:rPr>
-          <w:b/>
-          <w:bCs/>
-        </w:rPr>
-      </w:pPr>
-      <w:r>
-        <w:rPr>
-          <w:b/>
-          <w:bCs/>
-        </w:rPr>
-        <w:t>Questão 51: Proteger registros de saúde confidenciais criptografados no Amazon S3, sem fornecer chaves de criptografia e mantendo uma trilha de auditoria de uso da chave.</w:t>
+        <w:t xml:space="preserve"> O </w:t>
+      </w:r>
+      <w:proofErr w:type="spellStart"/>
+      <w:r>
+        <w:t>Application</w:t>
+      </w:r>
+      <w:proofErr w:type="spellEnd"/>
+      <w:r>
+        <w:t xml:space="preserve"> </w:t>
+      </w:r>
+      <w:proofErr w:type="spellStart"/>
+      <w:r>
+        <w:t>Load</w:t>
+      </w:r>
+      <w:proofErr w:type="spellEnd"/>
+      <w:r>
+        <w:t xml:space="preserve"> </w:t>
+      </w:r>
+      <w:proofErr w:type="spellStart"/>
+      <w:r>
+        <w:t>Balancer</w:t>
+      </w:r>
+      <w:proofErr w:type="spellEnd"/>
+      <w:r>
+        <w:t xml:space="preserve"> suporta roteamento baseado em caminho, permitindo direcionar requisições para diferentes grupos de destino (microsserviços) com base na URL da requisição.</w:t>
+      </w:r>
+    </w:p>
+    <w:p>
+      <w:pPr>
+        <w:jc w:val="both"/>
+      </w:pPr>
+    </w:p>
+    <w:p>
+      <w:pPr>
+        <w:ind w:left="360"/>
+        <w:jc w:val="both"/>
+        <w:rPr>
+          <w:b/>
+          <w:bCs/>
+        </w:rPr>
+      </w:pPr>
+      <w:r>
+        <w:rPr>
+          <w:b/>
+          <w:bCs/>
+        </w:rPr>
+        <w:t xml:space="preserve">Questão 51: Proteger registros de saúde confidenciais criptografados no </w:t>
+      </w:r>
+      <w:proofErr w:type="spellStart"/>
+      <w:r>
+        <w:rPr>
+          <w:b/>
+          <w:bCs/>
+        </w:rPr>
+        <w:t>Amazon</w:t>
+      </w:r>
+      <w:proofErr w:type="spellEnd"/>
+      <w:r>
+        <w:rPr>
+          <w:b/>
+          <w:bCs/>
+        </w:rPr>
+        <w:t xml:space="preserve"> S3, sem fornecer chaves de criptografia e mantendo uma trilha de auditoria de uso da chave.</w:t>
       </w:r>
     </w:p>
     <w:p>
@@ -2772,7 +4943,15 @@
         <w:t xml:space="preserve">Resposta Correta: </w:t>
       </w:r>
       <w:r>
-        <w:t>Usar a criptografia do lado do servidor com chaves do AWS Key Management Service (SSE-KMS) para criptografar os dados do usuário no Amazon S3.</w:t>
+        <w:t xml:space="preserve">Usar a criptografia do lado do servidor com chaves do AWS Key Management Service (SSE-KMS) para criptografar os dados do usuário no </w:t>
+      </w:r>
+      <w:proofErr w:type="spellStart"/>
+      <w:r>
+        <w:t>Amazon</w:t>
+      </w:r>
+      <w:proofErr w:type="spellEnd"/>
+      <w:r>
+        <w:t xml:space="preserve"> S3.</w:t>
       </w:r>
     </w:p>
     <w:p>
@@ -2788,29 +4967,53 @@
         <w:t xml:space="preserve">Motivo: </w:t>
       </w:r>
       <w:r>
-        <w:t>O SSE-KMS usa chaves gerenciadas pelo AWS KMS, eliminando a necessidade de gerenciar chaves próprias, e o KMS registra todas as operações de chave no AWS CloudTrail, fornecendo a trilha de auditoria necessária.</w:t>
-      </w:r>
-    </w:p>
-    <w:p>
-      <w:pPr>
-        <w:jc w:val="both"/>
-      </w:pPr>
-    </w:p>
-    <w:p>
-      <w:pPr>
-        <w:ind w:left="360"/>
-        <w:jc w:val="both"/>
-        <w:rPr>
-          <w:b/>
-          <w:bCs/>
-        </w:rPr>
-      </w:pPr>
-      <w:r>
-        <w:rPr>
-          <w:b/>
-          <w:bCs/>
-        </w:rPr>
-        <w:t>Questão 52: Classe de armazenamento mais econômica para relatórios de auditoria no Amazon S3 (centenas de TB) acessados duas vezes por ano, com latência de milissegundos.</w:t>
+        <w:t xml:space="preserve">O SSE-KMS usa chaves gerenciadas pelo AWS KMS, eliminando a necessidade de gerenciar chaves próprias, e o KMS registra todas as operações de chave no AWS </w:t>
+      </w:r>
+      <w:proofErr w:type="spellStart"/>
+      <w:r>
+        <w:t>CloudTrail</w:t>
+      </w:r>
+      <w:proofErr w:type="spellEnd"/>
+      <w:r>
+        <w:t>, fornecendo a trilha de auditoria necessária.</w:t>
+      </w:r>
+    </w:p>
+    <w:p>
+      <w:pPr>
+        <w:jc w:val="both"/>
+      </w:pPr>
+    </w:p>
+    <w:p>
+      <w:pPr>
+        <w:ind w:left="360"/>
+        <w:jc w:val="both"/>
+        <w:rPr>
+          <w:b/>
+          <w:bCs/>
+        </w:rPr>
+      </w:pPr>
+      <w:r>
+        <w:rPr>
+          <w:b/>
+          <w:bCs/>
+        </w:rPr>
+        <w:t xml:space="preserve">Questão 52: Classe de armazenamento mais econômica para relatórios de auditoria no </w:t>
+      </w:r>
+      <w:proofErr w:type="spellStart"/>
+      <w:r>
+        <w:rPr>
+          <w:b/>
+          <w:bCs/>
+        </w:rPr>
+        <w:t>Amazon</w:t>
+      </w:r>
+      <w:proofErr w:type="spellEnd"/>
+      <w:r>
+        <w:rPr>
+          <w:b/>
+          <w:bCs/>
+        </w:rPr>
+        <w:t xml:space="preserve"> S3 (centenas de TB) acessados duas vezes por ano, com latência de milissegundos.</w:t>
       </w:r>
     </w:p>
     <w:p>
@@ -2825,8 +5028,21 @@
         </w:rPr>
         <w:t xml:space="preserve">Resposta Correta: </w:t>
       </w:r>
-      <w:r>
-        <w:t>Amazon S3 Standard-Acesso Infrequente (S3 Standard-IA).</w:t>
+      <w:proofErr w:type="spellStart"/>
+      <w:r>
+        <w:t>Amazon</w:t>
+      </w:r>
+      <w:proofErr w:type="spellEnd"/>
+      <w:r>
+        <w:t xml:space="preserve"> S3 Standard-Acesso Infrequente (S3 </w:t>
+      </w:r>
+      <w:proofErr w:type="spellStart"/>
+      <w:r>
+        <w:t>Standard-IA</w:t>
+      </w:r>
+      <w:proofErr w:type="spellEnd"/>
+      <w:r>
+        <w:t>).</w:t>
       </w:r>
     </w:p>
     <w:p>
@@ -2842,29 +5058,69 @@
         <w:t xml:space="preserve">Motivo: </w:t>
       </w:r>
       <w:r>
-        <w:t>O S3 Standard-IA é econômico para dados acessados infrequentemente, mas que exigem acesso rápido (latência de milissegundos) quando necessário, o que se encaixa no padrão de acesso duas vezes ao ano.</w:t>
-      </w:r>
-    </w:p>
-    <w:p>
-      <w:pPr>
-        <w:jc w:val="both"/>
-      </w:pPr>
-    </w:p>
-    <w:p>
-      <w:pPr>
-        <w:ind w:left="360"/>
-        <w:jc w:val="both"/>
-        <w:rPr>
-          <w:b/>
-          <w:bCs/>
-        </w:rPr>
-      </w:pPr>
-      <w:r>
-        <w:rPr>
-          <w:b/>
-          <w:bCs/>
-        </w:rPr>
-        <w:t>Questão 53: Parar de usar o Amazon GuardDuty e garantir que todas as descobertas existentes sejam excluídas e não persistam.</w:t>
+        <w:t xml:space="preserve">O S3 </w:t>
+      </w:r>
+      <w:proofErr w:type="spellStart"/>
+      <w:r>
+        <w:t>Standard-IA</w:t>
+      </w:r>
+      <w:proofErr w:type="spellEnd"/>
+      <w:r>
+        <w:t xml:space="preserve"> é econômico para dados acessados infrequentemente, mas que exigem acesso rápido (latência de milissegundos) quando necessário, o que se encaixa no padrão de acesso duas vezes ao ano.</w:t>
+      </w:r>
+    </w:p>
+    <w:p>
+      <w:pPr>
+        <w:jc w:val="both"/>
+      </w:pPr>
+    </w:p>
+    <w:p>
+      <w:pPr>
+        <w:ind w:left="360"/>
+        <w:jc w:val="both"/>
+        <w:rPr>
+          <w:b/>
+          <w:bCs/>
+        </w:rPr>
+      </w:pPr>
+      <w:r>
+        <w:rPr>
+          <w:b/>
+          <w:bCs/>
+        </w:rPr>
+        <w:t xml:space="preserve">Questão 53: Parar de usar o </w:t>
+      </w:r>
+      <w:proofErr w:type="spellStart"/>
+      <w:r>
+        <w:rPr>
+          <w:b/>
+          <w:bCs/>
+        </w:rPr>
+        <w:t>Amazon</w:t>
+      </w:r>
+      <w:proofErr w:type="spellEnd"/>
+      <w:r>
+        <w:rPr>
+          <w:b/>
+          <w:bCs/>
+        </w:rPr>
+        <w:t xml:space="preserve"> </w:t>
+      </w:r>
+      <w:proofErr w:type="spellStart"/>
+      <w:r>
+        <w:rPr>
+          <w:b/>
+          <w:bCs/>
+        </w:rPr>
+        <w:t>GuardDuty</w:t>
+      </w:r>
+      <w:proofErr w:type="spellEnd"/>
+      <w:r>
+        <w:rPr>
+          <w:b/>
+          <w:bCs/>
+        </w:rPr>
+        <w:t xml:space="preserve"> e garantir que todas as descobertas existentes sejam excluídas e não persistam.</w:t>
       </w:r>
     </w:p>
     <w:p>
@@ -2896,29 +5152,53 @@
         <w:t xml:space="preserve">Motivo: </w:t>
       </w:r>
       <w:r>
-        <w:t>Desabilitar o GuardDuty garante que todas as descobertas existentes sejam excluídas e não persistam, atendendo ao requisito de conformidade de não retenção de dados.</w:t>
-      </w:r>
-    </w:p>
-    <w:p>
-      <w:pPr>
-        <w:jc w:val="both"/>
-      </w:pPr>
-    </w:p>
-    <w:p>
-      <w:pPr>
-        <w:ind w:left="360"/>
-        <w:jc w:val="both"/>
-        <w:rPr>
-          <w:b/>
-          <w:bCs/>
-        </w:rPr>
-      </w:pPr>
-      <w:r>
-        <w:rPr>
-          <w:b/>
-          <w:bCs/>
-        </w:rPr>
-        <w:t>Questão 54: Impor diretrizes de conformidade e proteção contra exclusão acidental de objetos no Amazon S3.</w:t>
+        <w:t xml:space="preserve">Desabilitar o </w:t>
+      </w:r>
+      <w:proofErr w:type="spellStart"/>
+      <w:r>
+        <w:t>GuardDuty</w:t>
+      </w:r>
+      <w:proofErr w:type="spellEnd"/>
+      <w:r>
+        <w:t xml:space="preserve"> garante que todas as descobertas existentes sejam excluídas e não persistam, atendendo ao requisito de conformidade de não retenção de dados.</w:t>
+      </w:r>
+    </w:p>
+    <w:p>
+      <w:pPr>
+        <w:jc w:val="both"/>
+      </w:pPr>
+    </w:p>
+    <w:p>
+      <w:pPr>
+        <w:ind w:left="360"/>
+        <w:jc w:val="both"/>
+        <w:rPr>
+          <w:b/>
+          <w:bCs/>
+        </w:rPr>
+      </w:pPr>
+      <w:r>
+        <w:rPr>
+          <w:b/>
+          <w:bCs/>
+        </w:rPr>
+        <w:t xml:space="preserve">Questão 54: Impor diretrizes de conformidade e proteção contra exclusão acidental de objetos no </w:t>
+      </w:r>
+      <w:proofErr w:type="spellStart"/>
+      <w:r>
+        <w:rPr>
+          <w:b/>
+          <w:bCs/>
+        </w:rPr>
+        <w:t>Amazon</w:t>
+      </w:r>
+      <w:proofErr w:type="spellEnd"/>
+      <w:r>
+        <w:rPr>
+          <w:b/>
+          <w:bCs/>
+        </w:rPr>
+        <w:t xml:space="preserve"> S3.</w:t>
       </w:r>
     </w:p>
     <w:p>
@@ -2934,7 +5214,39 @@
         <w:t xml:space="preserve">Resposta Correta: </w:t>
       </w:r>
       <w:r>
-        <w:t>Habilitar o versionamento no bucket do Amazon S3 e habilitar a exclusão de autenticação multifator (MFA) no bucket do Amazon S3.</w:t>
+        <w:t xml:space="preserve">Habilitar o versionamento no </w:t>
+      </w:r>
+      <w:proofErr w:type="spellStart"/>
+      <w:r>
+        <w:t>bucket</w:t>
+      </w:r>
+      <w:proofErr w:type="spellEnd"/>
+      <w:r>
+        <w:t xml:space="preserve"> do </w:t>
+      </w:r>
+      <w:proofErr w:type="spellStart"/>
+      <w:r>
+        <w:t>Amazon</w:t>
+      </w:r>
+      <w:proofErr w:type="spellEnd"/>
+      <w:r>
+        <w:t xml:space="preserve"> S3 e habilitar a exclusão de autenticação multifator (MFA) no </w:t>
+      </w:r>
+      <w:proofErr w:type="spellStart"/>
+      <w:r>
+        <w:t>bucket</w:t>
+      </w:r>
+      <w:proofErr w:type="spellEnd"/>
+      <w:r>
+        <w:t xml:space="preserve"> do </w:t>
+      </w:r>
+      <w:proofErr w:type="spellStart"/>
+      <w:r>
+        <w:t>Amazon</w:t>
+      </w:r>
+      <w:proofErr w:type="spellEnd"/>
+      <w:r>
+        <w:t xml:space="preserve"> S3.</w:t>
       </w:r>
     </w:p>
     <w:p>
@@ -2973,7 +5285,55 @@
           <w:b/>
           <w:bCs/>
         </w:rPr>
-        <w:t>Questão 55: Resumir corretamente os recursos de replicação para Amazon RDS Multi-AZ e réplicas de leitura do Amazon RDS.</w:t>
+        <w:t xml:space="preserve">Questão 55: Resumir corretamente os recursos de replicação para </w:t>
+      </w:r>
+      <w:proofErr w:type="spellStart"/>
+      <w:r>
+        <w:rPr>
+          <w:b/>
+          <w:bCs/>
+        </w:rPr>
+        <w:t>Amazon</w:t>
+      </w:r>
+      <w:proofErr w:type="spellEnd"/>
+      <w:r>
+        <w:rPr>
+          <w:b/>
+          <w:bCs/>
+        </w:rPr>
+        <w:t xml:space="preserve"> RDS </w:t>
+      </w:r>
+      <w:proofErr w:type="spellStart"/>
+      <w:r>
+        <w:rPr>
+          <w:b/>
+          <w:bCs/>
+        </w:rPr>
+        <w:t>Multi-AZ</w:t>
+      </w:r>
+      <w:proofErr w:type="spellEnd"/>
+      <w:r>
+        <w:rPr>
+          <w:b/>
+          <w:bCs/>
+        </w:rPr>
+        <w:t xml:space="preserve"> e réplicas de leitura do </w:t>
+      </w:r>
+      <w:proofErr w:type="spellStart"/>
+      <w:r>
+        <w:rPr>
+          <w:b/>
+          <w:bCs/>
+        </w:rPr>
+        <w:t>Amazon</w:t>
+      </w:r>
+      <w:proofErr w:type="spellEnd"/>
+      <w:r>
+        <w:rPr>
+          <w:b/>
+          <w:bCs/>
+        </w:rPr>
+        <w:t xml:space="preserve"> RDS.</w:t>
       </w:r>
     </w:p>
     <w:p>
@@ -2988,8 +5348,21 @@
         </w:rPr>
         <w:t xml:space="preserve">Resposta Correta: </w:t>
       </w:r>
-      <w:r>
-        <w:t>Multi-AZ segue a replicação síncrona e abrange pelo menos duas AZs dentro de uma única região. Réplicas de leitura seguem a replicação assíncrona e podem estar dentro de uma AZ, Cross-AZ ou Cross-Region.</w:t>
+      <w:proofErr w:type="spellStart"/>
+      <w:r>
+        <w:t>Multi-AZ</w:t>
+      </w:r>
+      <w:proofErr w:type="spellEnd"/>
+      <w:r>
+        <w:t xml:space="preserve"> segue a replicação síncrona e abrange pelo menos duas </w:t>
+      </w:r>
+      <w:proofErr w:type="spellStart"/>
+      <w:r>
+        <w:t>AZs</w:t>
+      </w:r>
+      <w:proofErr w:type="spellEnd"/>
+      <w:r>
+        <w:t xml:space="preserve"> dentro de uma única região. Réplicas de leitura seguem a replicação assíncrona e podem estar dentro de uma AZ, Cross-AZ ou Cross-Region.</w:t>
       </w:r>
     </w:p>
     <w:p>
@@ -3005,7 +5378,15 @@
         <w:t xml:space="preserve">Motivo: </w:t>
       </w:r>
       <w:r>
-        <w:t>O Multi-AZ foca em alta disponibilidade com replicação síncrona para consistência, enquanto as réplicas de leitura focam em escalar o desempenho de leitura com replicação assíncrona e podem ser usadas para recuperação de desastres inter-regionais.</w:t>
+        <w:t xml:space="preserve">O </w:t>
+      </w:r>
+      <w:proofErr w:type="spellStart"/>
+      <w:r>
+        <w:t>Multi-AZ</w:t>
+      </w:r>
+      <w:proofErr w:type="spellEnd"/>
+      <w:r>
+        <w:t xml:space="preserve"> foca em alta disponibilidade com replicação síncrona para consistência, enquanto as réplicas de leitura focam em escalar o desempenho de leitura com replicação assíncrona e podem ser usadas para recuperação de desastres inter-regionais.</w:t>
       </w:r>
     </w:p>
     <w:p>
@@ -3043,7 +5424,47 @@
         <w:t xml:space="preserve">Resposta Correta: </w:t>
       </w:r>
       <w:r>
-        <w:t>Enviar atualizações de pontuação para o Amazon Kinesis Data Streams, que usa uma função AWS Lambda para processar, e armazena no Amazon DynamoDB.</w:t>
+        <w:t xml:space="preserve">Enviar atualizações de pontuação para o </w:t>
+      </w:r>
+      <w:proofErr w:type="spellStart"/>
+      <w:r>
+        <w:t>Amazon</w:t>
+      </w:r>
+      <w:proofErr w:type="spellEnd"/>
+      <w:r>
+        <w:t xml:space="preserve"> </w:t>
+      </w:r>
+      <w:proofErr w:type="spellStart"/>
+      <w:r>
+        <w:t>Kinesis</w:t>
+      </w:r>
+      <w:proofErr w:type="spellEnd"/>
+      <w:r>
+        <w:t xml:space="preserve"> Data </w:t>
+      </w:r>
+      <w:proofErr w:type="spellStart"/>
+      <w:r>
+        <w:t>Streams</w:t>
+      </w:r>
+      <w:proofErr w:type="spellEnd"/>
+      <w:r>
+        <w:t xml:space="preserve">, que usa uma função AWS Lambda para processar, e armazena no </w:t>
+      </w:r>
+      <w:proofErr w:type="spellStart"/>
+      <w:r>
+        <w:t>Amazon</w:t>
+      </w:r>
+      <w:proofErr w:type="spellEnd"/>
+      <w:r>
+        <w:t xml:space="preserve"> </w:t>
+      </w:r>
+      <w:proofErr w:type="spellStart"/>
+      <w:r>
+        <w:t>DynamoDB</w:t>
+      </w:r>
+      <w:proofErr w:type="spellEnd"/>
+      <w:r>
+        <w:t>.</w:t>
       </w:r>
     </w:p>
     <w:p>
@@ -3059,29 +5480,109 @@
         <w:t xml:space="preserve">Motivo: </w:t>
       </w:r>
       <w:r>
-        <w:t>Essa arquitetura é serverless, escalável para lidar com picos de tráfego, garante ordem (Kinesis Streams), e o DynamoDB é um banco de dados altamente disponível com gerenciamento mínimo.</w:t>
-      </w:r>
-    </w:p>
-    <w:p>
-      <w:pPr>
-        <w:jc w:val="both"/>
-      </w:pPr>
-    </w:p>
-    <w:p>
-      <w:pPr>
-        <w:ind w:left="360"/>
-        <w:jc w:val="both"/>
-        <w:rPr>
-          <w:b/>
-          <w:bCs/>
-        </w:rPr>
-      </w:pPr>
-      <w:r>
-        <w:rPr>
-          <w:b/>
-          <w:bCs/>
-        </w:rPr>
-        <w:t>Questão 57: Ordem correta das taxas de armazenamento incorridas para um arquivo de teste de 1 GB no Amazon S3 Standard, Amazon EFS e Amazon EBS.</w:t>
+        <w:t xml:space="preserve">Essa arquitetura é </w:t>
+      </w:r>
+      <w:proofErr w:type="spellStart"/>
+      <w:r>
+        <w:t>serverless</w:t>
+      </w:r>
+      <w:proofErr w:type="spellEnd"/>
+      <w:r>
+        <w:t>, escalável para lidar com picos de tráfego, garante ordem (</w:t>
+      </w:r>
+      <w:proofErr w:type="spellStart"/>
+      <w:r>
+        <w:t>Kinesis</w:t>
+      </w:r>
+      <w:proofErr w:type="spellEnd"/>
+      <w:r>
+        <w:t xml:space="preserve"> </w:t>
+      </w:r>
+      <w:proofErr w:type="spellStart"/>
+      <w:r>
+        <w:t>Streams</w:t>
+      </w:r>
+      <w:proofErr w:type="spellEnd"/>
+      <w:r>
+        <w:t xml:space="preserve">), e o </w:t>
+      </w:r>
+      <w:proofErr w:type="spellStart"/>
+      <w:r>
+        <w:t>DynamoDB</w:t>
+      </w:r>
+      <w:proofErr w:type="spellEnd"/>
+      <w:r>
+        <w:t xml:space="preserve"> é um banco de dados altamente disponível com gerenciamento mínimo.</w:t>
+      </w:r>
+    </w:p>
+    <w:p>
+      <w:pPr>
+        <w:jc w:val="both"/>
+      </w:pPr>
+    </w:p>
+    <w:p>
+      <w:pPr>
+        <w:ind w:left="360"/>
+        <w:jc w:val="both"/>
+        <w:rPr>
+          <w:b/>
+          <w:bCs/>
+        </w:rPr>
+      </w:pPr>
+      <w:r>
+        <w:rPr>
+          <w:b/>
+          <w:bCs/>
+        </w:rPr>
+        <w:t xml:space="preserve">Questão 57: Ordem correta das taxas de armazenamento incorridas para um arquivo de teste de 1 GB no </w:t>
+      </w:r>
+      <w:proofErr w:type="spellStart"/>
+      <w:r>
+        <w:rPr>
+          <w:b/>
+          <w:bCs/>
+        </w:rPr>
+        <w:t>Amazon</w:t>
+      </w:r>
+      <w:proofErr w:type="spellEnd"/>
+      <w:r>
+        <w:rPr>
+          <w:b/>
+          <w:bCs/>
+        </w:rPr>
+        <w:t xml:space="preserve"> S3 Standard, </w:t>
+      </w:r>
+      <w:proofErr w:type="spellStart"/>
+      <w:r>
+        <w:rPr>
+          <w:b/>
+          <w:bCs/>
+        </w:rPr>
+        <w:t>Amazon</w:t>
+      </w:r>
+      <w:proofErr w:type="spellEnd"/>
+      <w:r>
+        <w:rPr>
+          <w:b/>
+          <w:bCs/>
+        </w:rPr>
+        <w:t xml:space="preserve"> EFS e </w:t>
+      </w:r>
+      <w:proofErr w:type="spellStart"/>
+      <w:r>
+        <w:rPr>
+          <w:b/>
+          <w:bCs/>
+        </w:rPr>
+        <w:t>Amazon</w:t>
+      </w:r>
+      <w:proofErr w:type="spellEnd"/>
+      <w:r>
+        <w:rPr>
+          <w:b/>
+          <w:bCs/>
+        </w:rPr>
+        <w:t xml:space="preserve"> EBS.</w:t>
       </w:r>
     </w:p>
     <w:p>
@@ -3097,7 +5598,31 @@
         <w:t xml:space="preserve">Resposta Correta: </w:t>
       </w:r>
       <w:r>
-        <w:t>Custo do armazenamento de arquivos de teste no Amazon S3 Standard &lt; Custo do armazenamento de arquivos de teste no Amazon EFS &lt; Custo do armazenamento de arquivos de teste no Amazon EBS.</w:t>
+        <w:t xml:space="preserve">Custo do armazenamento de arquivos de teste no </w:t>
+      </w:r>
+      <w:proofErr w:type="spellStart"/>
+      <w:r>
+        <w:t>Amazon</w:t>
+      </w:r>
+      <w:proofErr w:type="spellEnd"/>
+      <w:r>
+        <w:t xml:space="preserve"> S3 Standard &lt; Custo do armazenamento de arquivos de teste no </w:t>
+      </w:r>
+      <w:proofErr w:type="spellStart"/>
+      <w:r>
+        <w:t>Amazon</w:t>
+      </w:r>
+      <w:proofErr w:type="spellEnd"/>
+      <w:r>
+        <w:t xml:space="preserve"> EFS &lt; Custo do armazenamento de arquivos de teste no </w:t>
+      </w:r>
+      <w:proofErr w:type="spellStart"/>
+      <w:r>
+        <w:t>Amazon</w:t>
+      </w:r>
+      <w:proofErr w:type="spellEnd"/>
+      <w:r>
+        <w:t xml:space="preserve"> EBS.</w:t>
       </w:r>
     </w:p>
     <w:p>
@@ -3135,7 +5660,23 @@
           <w:b/>
           <w:bCs/>
         </w:rPr>
-        <w:t>Questão 58: Adicionar declaração a uma política IAM para permitir que um grupo liste um bucket S3 e exclua objetos, dada uma política inicial que não permite a exclusão.</w:t>
+        <w:t xml:space="preserve">Questão 58: Adicionar declaração a uma política IAM para permitir que um grupo liste um </w:t>
+      </w:r>
+      <w:proofErr w:type="spellStart"/>
+      <w:r>
+        <w:rPr>
+          <w:b/>
+          <w:bCs/>
+        </w:rPr>
+        <w:t>bucket</w:t>
+      </w:r>
+      <w:proofErr w:type="spellEnd"/>
+      <w:r>
+        <w:rPr>
+          <w:b/>
+          <w:bCs/>
+        </w:rPr>
+        <w:t xml:space="preserve"> S3 e exclua objetos, dada uma política inicial que não permite a exclusão.</w:t>
       </w:r>
     </w:p>
     <w:p>
@@ -3157,9 +5698,14 @@
       <w:r>
         <w:t>3:::</w:t>
       </w:r>
+      <w:proofErr w:type="spellStart"/>
       <w:proofErr w:type="gramEnd"/>
       <w:r>
-        <w:t>example-bucket.</w:t>
+        <w:t>example-bucket</w:t>
+      </w:r>
+      <w:proofErr w:type="spellEnd"/>
+      <w:r>
+        <w:t>.</w:t>
       </w:r>
     </w:p>
     <w:p>
@@ -3175,15 +5721,52 @@
         <w:t>Motivo:</w:t>
       </w:r>
       <w:r>
-        <w:t xml:space="preserve"> Para permitir listar o bucket e excluir objetos, a política IAM deve conceder explicitamente essas ações. A configuração do Resource ARN é fundamental para especificar exatamente onde as permissões se aplicam. (Nota: Para excluir objetos dentro de um bucket, o ARN para s3:DeleteObject geralmente precisa ser arn:aws:s</w:t>
+        <w:t xml:space="preserve"> Para permitir listar o </w:t>
+      </w:r>
+      <w:proofErr w:type="spellStart"/>
+      <w:r>
+        <w:t>bucket</w:t>
+      </w:r>
+      <w:proofErr w:type="spellEnd"/>
+      <w:r>
+        <w:t xml:space="preserve"> e excluir objetos, a política IAM deve conceder explicitamente essas ações. A configuração do </w:t>
+      </w:r>
+      <w:proofErr w:type="spellStart"/>
+      <w:r>
+        <w:t>Resource</w:t>
+      </w:r>
+      <w:proofErr w:type="spellEnd"/>
+      <w:r>
+        <w:t xml:space="preserve"> ARN é fundamental para especificar exatamente onde as permissões se aplicam. (Nota: Para excluir objetos dentro de um </w:t>
+      </w:r>
+      <w:proofErr w:type="spellStart"/>
+      <w:r>
+        <w:t>bucket</w:t>
+      </w:r>
+      <w:proofErr w:type="spellEnd"/>
+      <w:r>
+        <w:t>, o ARN para s3:DeleteObject geralmente precisa ser arn:aws:s</w:t>
       </w:r>
       <w:proofErr w:type="gramStart"/>
       <w:r>
         <w:t>3:::</w:t>
       </w:r>
+      <w:proofErr w:type="spellStart"/>
       <w:proofErr w:type="gramEnd"/>
       <w:r>
-        <w:t>example-bucket/ para cobrir todos os objetos, embora a resposta fornecida na fonte utilize apenas o ARN do bucket para ambas as ações).</w:t>
+        <w:t>example-bucket</w:t>
+      </w:r>
+      <w:proofErr w:type="spellEnd"/>
+      <w:r>
+        <w:t xml:space="preserve">/ para cobrir todos os objetos, embora a resposta fornecida na fonte utilize apenas o ARN do </w:t>
+      </w:r>
+      <w:proofErr w:type="spellStart"/>
+      <w:r>
+        <w:t>bucket</w:t>
+      </w:r>
+      <w:proofErr w:type="spellEnd"/>
+      <w:r>
+        <w:t xml:space="preserve"> para ambas as ações).</w:t>
       </w:r>
     </w:p>
     <w:p>
@@ -3221,7 +5804,55 @@
         <w:t>Resposta Correta:</w:t>
       </w:r>
       <w:r>
-        <w:t xml:space="preserve"> Usar um Application Load Balancer para distribuir tráfego para instâncias EC2 em diferentes AZs e configurar o Auto Scaling group.</w:t>
+        <w:t xml:space="preserve"> Usar um </w:t>
+      </w:r>
+      <w:proofErr w:type="spellStart"/>
+      <w:r>
+        <w:t>Application</w:t>
+      </w:r>
+      <w:proofErr w:type="spellEnd"/>
+      <w:r>
+        <w:t xml:space="preserve"> </w:t>
+      </w:r>
+      <w:proofErr w:type="spellStart"/>
+      <w:r>
+        <w:t>Load</w:t>
+      </w:r>
+      <w:proofErr w:type="spellEnd"/>
+      <w:r>
+        <w:t xml:space="preserve"> </w:t>
+      </w:r>
+      <w:proofErr w:type="spellStart"/>
+      <w:r>
+        <w:t>Balancer</w:t>
+      </w:r>
+      <w:proofErr w:type="spellEnd"/>
+      <w:r>
+        <w:t xml:space="preserve"> para distribuir tráfego para instâncias EC2 em diferentes </w:t>
+      </w:r>
+      <w:proofErr w:type="spellStart"/>
+      <w:r>
+        <w:t>AZs</w:t>
+      </w:r>
+      <w:proofErr w:type="spellEnd"/>
+      <w:r>
+        <w:t xml:space="preserve"> e configurar o Auto </w:t>
+      </w:r>
+      <w:proofErr w:type="spellStart"/>
+      <w:r>
+        <w:t>Scaling</w:t>
+      </w:r>
+      <w:proofErr w:type="spellEnd"/>
+      <w:r>
+        <w:t xml:space="preserve"> </w:t>
+      </w:r>
+      <w:proofErr w:type="spellStart"/>
+      <w:r>
+        <w:t>group</w:t>
+      </w:r>
+      <w:proofErr w:type="spellEnd"/>
+      <w:r>
+        <w:t>.</w:t>
       </w:r>
     </w:p>
     <w:p>
@@ -3237,7 +5868,31 @@
         <w:t>Motivo:</w:t>
       </w:r>
       <w:r>
-        <w:t xml:space="preserve"> O ALB suporta roteamento baseado em conteúdo e, combinado com Auto Scaling groups e múltiplas AZs, garante alta disponibilidade e resiliência a falhas de instâncias.</w:t>
+        <w:t xml:space="preserve"> O ALB suporta roteamento baseado em conteúdo e, combinado com Auto </w:t>
+      </w:r>
+      <w:proofErr w:type="spellStart"/>
+      <w:r>
+        <w:t>Scaling</w:t>
+      </w:r>
+      <w:proofErr w:type="spellEnd"/>
+      <w:r>
+        <w:t xml:space="preserve"> </w:t>
+      </w:r>
+      <w:proofErr w:type="spellStart"/>
+      <w:r>
+        <w:t>groups</w:t>
+      </w:r>
+      <w:proofErr w:type="spellEnd"/>
+      <w:r>
+        <w:t xml:space="preserve"> e múltiplas </w:t>
+      </w:r>
+      <w:proofErr w:type="spellStart"/>
+      <w:r>
+        <w:t>AZs</w:t>
+      </w:r>
+      <w:proofErr w:type="spellEnd"/>
+      <w:r>
+        <w:t>, garante alta disponibilidade e resiliência a falhas de instâncias.</w:t>
       </w:r>
     </w:p>
     <w:p>
@@ -3275,7 +5930,39 @@
         <w:t>Resposta Correta</w:t>
       </w:r>
       <w:r>
-        <w:t>: Usar o Amazon FSx File Gateway para fornecer acesso de baixa latência no local a compartilhamentos de arquivos totalmente gerenciados no Amazon FSx para Windows File Server.</w:t>
+        <w:t xml:space="preserve">: Usar o </w:t>
+      </w:r>
+      <w:proofErr w:type="spellStart"/>
+      <w:r>
+        <w:t>Amazon</w:t>
+      </w:r>
+      <w:proofErr w:type="spellEnd"/>
+      <w:r>
+        <w:t xml:space="preserve"> </w:t>
+      </w:r>
+      <w:proofErr w:type="spellStart"/>
+      <w:r>
+        <w:t>FSx</w:t>
+      </w:r>
+      <w:proofErr w:type="spellEnd"/>
+      <w:r>
+        <w:t xml:space="preserve"> File Gateway para fornecer acesso de baixa latência no local a compartilhamentos de arquivos totalmente gerenciados no </w:t>
+      </w:r>
+      <w:proofErr w:type="spellStart"/>
+      <w:r>
+        <w:t>Amazon</w:t>
+      </w:r>
+      <w:proofErr w:type="spellEnd"/>
+      <w:r>
+        <w:t xml:space="preserve"> </w:t>
+      </w:r>
+      <w:proofErr w:type="spellStart"/>
+      <w:r>
+        <w:t>FSx</w:t>
+      </w:r>
+      <w:proofErr w:type="spellEnd"/>
+      <w:r>
+        <w:t xml:space="preserve"> para Windows File Server.</w:t>
       </w:r>
     </w:p>
     <w:p>
@@ -3291,7 +5978,39 @@
         <w:t>Motivo:</w:t>
       </w:r>
       <w:r>
-        <w:t xml:space="preserve"> O FSx File Gateway permite que aplicações on-premises acessem compartilhamentos FSx for Windows File Server com baixa latência, mantendo a compatibilidade SMB, enquanto o FSx na AWS fornece um serviço de arquivos gerenciado para novos aplicativos.</w:t>
+        <w:t xml:space="preserve"> O </w:t>
+      </w:r>
+      <w:proofErr w:type="spellStart"/>
+      <w:r>
+        <w:t>FSx</w:t>
+      </w:r>
+      <w:proofErr w:type="spellEnd"/>
+      <w:r>
+        <w:t xml:space="preserve"> File Gateway permite que aplicações </w:t>
+      </w:r>
+      <w:proofErr w:type="spellStart"/>
+      <w:r>
+        <w:t>on-premises</w:t>
+      </w:r>
+      <w:proofErr w:type="spellEnd"/>
+      <w:r>
+        <w:t xml:space="preserve"> acessem compartilhamentos </w:t>
+      </w:r>
+      <w:proofErr w:type="spellStart"/>
+      <w:r>
+        <w:t>FSx</w:t>
+      </w:r>
+      <w:proofErr w:type="spellEnd"/>
+      <w:r>
+        <w:t xml:space="preserve"> for Windows File Server com baixa latência, mantendo a compatibilidade SMB, enquanto o </w:t>
+      </w:r>
+      <w:proofErr w:type="spellStart"/>
+      <w:r>
+        <w:t>FSx</w:t>
+      </w:r>
+      <w:proofErr w:type="spellEnd"/>
+      <w:r>
+        <w:t xml:space="preserve"> na AWS fornece um serviço de arquivos gerenciado para novos aplicativos.</w:t>
       </w:r>
     </w:p>
     <w:p>
@@ -3329,7 +6048,15 @@
         <w:t>Resposta Correta:</w:t>
       </w:r>
       <w:r>
-        <w:t xml:space="preserve"> Usar instâncias spot do Amazon EC2 para executar os processos de fluxo de trabalho.</w:t>
+        <w:t xml:space="preserve"> Usar instâncias spot do </w:t>
+      </w:r>
+      <w:proofErr w:type="spellStart"/>
+      <w:r>
+        <w:t>Amazon</w:t>
+      </w:r>
+      <w:proofErr w:type="spellEnd"/>
+      <w:r>
+        <w:t xml:space="preserve"> EC2 para executar os processos de fluxo de trabalho.</w:t>
       </w:r>
     </w:p>
     <w:p>
@@ -3367,7 +6094,39 @@
           <w:b/>
           <w:bCs/>
         </w:rPr>
-        <w:t>Questão 62: Executar um aplicativo em instâncias EC2 com um Auto Scaling group para manter a utilização da CPU em 50%, otimizando o desempenho máximo.</w:t>
+        <w:t xml:space="preserve">Questão 62: Executar um aplicativo em instâncias EC2 com um Auto </w:t>
+      </w:r>
+      <w:proofErr w:type="spellStart"/>
+      <w:r>
+        <w:rPr>
+          <w:b/>
+          <w:bCs/>
+        </w:rPr>
+        <w:t>Scaling</w:t>
+      </w:r>
+      <w:proofErr w:type="spellEnd"/>
+      <w:r>
+        <w:rPr>
+          <w:b/>
+          <w:bCs/>
+        </w:rPr>
+        <w:t xml:space="preserve"> </w:t>
+      </w:r>
+      <w:proofErr w:type="spellStart"/>
+      <w:r>
+        <w:rPr>
+          <w:b/>
+          <w:bCs/>
+        </w:rPr>
+        <w:t>group</w:t>
+      </w:r>
+      <w:proofErr w:type="spellEnd"/>
+      <w:r>
+        <w:rPr>
+          <w:b/>
+          <w:bCs/>
+        </w:rPr>
+        <w:t xml:space="preserve"> para manter a utilização da CPU em 50%, otimizando o desempenho máximo.</w:t>
       </w:r>
     </w:p>
     <w:p>
@@ -3421,7 +6180,39 @@
           <w:b/>
           <w:bCs/>
         </w:rPr>
-        <w:t>Questão 63: Identificar as fontes de dados suportadas pelo Amazon GuardDuty para melhorar a segurança dos serviços AWS.</w:t>
+        <w:t xml:space="preserve">Questão 63: Identificar as fontes de dados suportadas pelo </w:t>
+      </w:r>
+      <w:proofErr w:type="spellStart"/>
+      <w:r>
+        <w:rPr>
+          <w:b/>
+          <w:bCs/>
+        </w:rPr>
+        <w:t>Amazon</w:t>
+      </w:r>
+      <w:proofErr w:type="spellEnd"/>
+      <w:r>
+        <w:rPr>
+          <w:b/>
+          <w:bCs/>
+        </w:rPr>
+        <w:t xml:space="preserve"> </w:t>
+      </w:r>
+      <w:proofErr w:type="spellStart"/>
+      <w:r>
+        <w:rPr>
+          <w:b/>
+          <w:bCs/>
+        </w:rPr>
+        <w:t>GuardDuty</w:t>
+      </w:r>
+      <w:proofErr w:type="spellEnd"/>
+      <w:r>
+        <w:rPr>
+          <w:b/>
+          <w:bCs/>
+        </w:rPr>
+        <w:t xml:space="preserve"> para melhorar a segurança dos serviços AWS.</w:t>
       </w:r>
     </w:p>
     <w:p>
@@ -3437,7 +6228,15 @@
         <w:t>Resposta Correta:</w:t>
       </w:r>
       <w:r>
-        <w:t xml:space="preserve"> Logs de fluxo de VPC, logs do Sistema de Nomes de Domínio (DNS), eventos do AWS CloudTrail.</w:t>
+        <w:t xml:space="preserve"> Logs de fluxo de VPC, logs do Sistema de Nomes de Domínio (DNS), eventos do AWS </w:t>
+      </w:r>
+      <w:proofErr w:type="spellStart"/>
+      <w:r>
+        <w:t>CloudTrail</w:t>
+      </w:r>
+      <w:proofErr w:type="spellEnd"/>
+      <w:r>
+        <w:t>.</w:t>
       </w:r>
     </w:p>
     <w:p>
@@ -3453,7 +6252,15 @@
         <w:t>Motivo:</w:t>
       </w:r>
       <w:r>
-        <w:t xml:space="preserve"> O GuardDuty monitora continuamente a atividade maliciosa analisando essas principais fontes de dados da AWS, identificando ameaças em potencial.</w:t>
+        <w:t xml:space="preserve"> O </w:t>
+      </w:r>
+      <w:proofErr w:type="spellStart"/>
+      <w:r>
+        <w:t>GuardDuty</w:t>
+      </w:r>
+      <w:proofErr w:type="spellEnd"/>
+      <w:r>
+        <w:t xml:space="preserve"> monitora continuamente a atividade maliciosa analisando essas principais fontes de dados da AWS, identificando ameaças em potencial.</w:t>
       </w:r>
     </w:p>
     <w:p>
@@ -3491,7 +6298,23 @@
         <w:t>Resposta Correta:</w:t>
       </w:r>
       <w:r>
-        <w:t xml:space="preserve"> Amazon FSx para Lustre.</w:t>
+        <w:t xml:space="preserve"> </w:t>
+      </w:r>
+      <w:proofErr w:type="spellStart"/>
+      <w:r>
+        <w:t>Amazon</w:t>
+      </w:r>
+      <w:proofErr w:type="spellEnd"/>
+      <w:r>
+        <w:t xml:space="preserve"> </w:t>
+      </w:r>
+      <w:proofErr w:type="spellStart"/>
+      <w:r>
+        <w:t>FSx</w:t>
+      </w:r>
+      <w:proofErr w:type="spellEnd"/>
+      <w:r>
+        <w:t xml:space="preserve"> para Lustre.</w:t>
       </w:r>
     </w:p>
     <w:p>
@@ -3507,29 +6330,53 @@
         <w:t>Motivo:</w:t>
       </w:r>
       <w:r>
-        <w:t xml:space="preserve"> O FSx para Lustre é um sistema de arquivos de alto desempenho otimizado para cargas de trabalho de computação intensiva (HPC) e EDA, fornecendo acesso rápido e massivamente paralelo a dados.</w:t>
-      </w:r>
-    </w:p>
-    <w:p>
-      <w:pPr>
-        <w:jc w:val="both"/>
-      </w:pPr>
-    </w:p>
-    <w:p>
-      <w:pPr>
-        <w:ind w:left="360"/>
-        <w:jc w:val="both"/>
-        <w:rPr>
-          <w:b/>
-          <w:bCs/>
-        </w:rPr>
-      </w:pPr>
-      <w:r>
-        <w:rPr>
-          <w:b/>
-          <w:bCs/>
-        </w:rPr>
-        <w:t>Questão 65: Motivo subjacente para custos inesperadamente altos do AWS Shield Advanced ao habilitá-lo em várias contas AWS.</w:t>
+        <w:t xml:space="preserve"> O </w:t>
+      </w:r>
+      <w:proofErr w:type="spellStart"/>
+      <w:r>
+        <w:t>FSx</w:t>
+      </w:r>
+      <w:proofErr w:type="spellEnd"/>
+      <w:r>
+        <w:t xml:space="preserve"> para Lustre é um sistema de arquivos de alto desempenho otimizado para cargas de trabalho de computação intensiva (HPC) e EDA, fornecendo acesso rápido e massivamente paralelo a dados.</w:t>
+      </w:r>
+    </w:p>
+    <w:p>
+      <w:pPr>
+        <w:jc w:val="both"/>
+      </w:pPr>
+    </w:p>
+    <w:p>
+      <w:pPr>
+        <w:ind w:left="360"/>
+        <w:jc w:val="both"/>
+        <w:rPr>
+          <w:b/>
+          <w:bCs/>
+        </w:rPr>
+      </w:pPr>
+      <w:r>
+        <w:rPr>
+          <w:b/>
+          <w:bCs/>
+        </w:rPr>
+        <w:t xml:space="preserve">Questão 65: Motivo subjacente para custos inesperadamente altos do AWS Shield </w:t>
+      </w:r>
+      <w:proofErr w:type="spellStart"/>
+      <w:r>
+        <w:rPr>
+          <w:b/>
+          <w:bCs/>
+        </w:rPr>
+        <w:t>Advanced</w:t>
+      </w:r>
+      <w:proofErr w:type="spellEnd"/>
+      <w:r>
+        <w:rPr>
+          <w:b/>
+          <w:bCs/>
+        </w:rPr>
+        <w:t xml:space="preserve"> ao habilitá-lo em várias contas AWS.</w:t>
       </w:r>
     </w:p>
     <w:p>
@@ -3561,7 +6408,15 @@
         <w:t>Motivo:</w:t>
       </w:r>
       <w:r>
-        <w:t xml:space="preserve"> Para obter os benefícios de preço do AWS Shield Advanced para várias contas, é essencial que elas estejam sob o mesmo faturamento consolidado, permitindo que o serviço otimize os custos em nível de organização.</w:t>
+        <w:t xml:space="preserve"> Para obter os benefícios de preço do AWS Shield </w:t>
+      </w:r>
+      <w:proofErr w:type="spellStart"/>
+      <w:r>
+        <w:t>Advanced</w:t>
+      </w:r>
+      <w:proofErr w:type="spellEnd"/>
+      <w:r>
+        <w:t xml:space="preserve"> para várias contas, é essencial que elas estejam sob o mesmo faturamento consolidado, permitindo que o serviço otimize os custos em nível de organização.</w:t>
       </w:r>
     </w:p>
     <w:sectPr>

</xml_diff>